<commit_message>
Début de la Documentation Technique Guillaume Sanchez
</commit_message>
<xml_diff>
--- a/UE2.33_Analyse_des_vulnerabilites_menaces_logicielles_et_securisation/TP2/TP2_Enumération.docx
+++ b/UE2.33_Analyse_des_vulnerabilites_menaces_logicielles_et_securisation/TP2/TP2_Enumération.docx
@@ -50,7 +50,7 @@
                     </pic:cNvPicPr>
                   </pic:nvPicPr>
                   <pic:blipFill>
-                    <a:blip r:embed="rId7"/>
+                    <a:blip r:embed="rId10"/>
                     <a:stretch>
                       <a:fillRect/>
                     </a:stretch>
@@ -410,7 +410,7 @@
                     <pic:cNvPicPr/>
                   </pic:nvPicPr>
                   <pic:blipFill>
-                    <a:blip r:embed="rId8"/>
+                    <a:blip r:embed="rId11"/>
                     <a:stretch>
                       <a:fillRect/>
                     </a:stretch>
@@ -452,8 +452,79 @@
     </w:p>
     <w:p>
       <w:pPr>
-        <w:rPr>
-          <w:rFonts w:ascii="Arial" w:eastAsia="Times New Roman" w:hAnsi="Arial" w:cs="Times New Roman"/>
+        <w:jc w:val="both"/>
+        <w:rPr>
+          <w:rFonts w:ascii="Arial" w:eastAsia="Times New Roman" w:hAnsi="Arial" w:cs="Times New Roman"/>
+        </w:rPr>
+      </w:pPr>
+      <w:r>
+        <w:rPr>
+          <w:rFonts w:ascii="Arial" w:eastAsia="Times New Roman" w:hAnsi="Arial" w:cs="Times New Roman"/>
+          <w:noProof/>
+        </w:rPr>
+        <w:drawing>
+          <wp:inline distT="0" distB="0" distL="0" distR="0" wp14:anchorId="60B0D3B9" wp14:editId="73E1B057">
+            <wp:extent cx="3926205" cy="511810"/>
+            <wp:effectExtent l="0" t="0" r="0" b="2540"/>
+            <wp:docPr id="600159100" name="Image 4"/>
+            <wp:cNvGraphicFramePr>
+              <a:graphicFrameLocks xmlns:a="http://schemas.openxmlformats.org/drawingml/2006/main" noChangeAspect="1"/>
+            </wp:cNvGraphicFramePr>
+            <a:graphic xmlns:a="http://schemas.openxmlformats.org/drawingml/2006/main">
+              <a:graphicData uri="http://schemas.openxmlformats.org/drawingml/2006/picture">
+                <pic:pic xmlns:pic="http://schemas.openxmlformats.org/drawingml/2006/picture">
+                  <pic:nvPicPr>
+                    <pic:cNvPr id="0" name="Picture 4"/>
+                    <pic:cNvPicPr>
+                      <a:picLocks noChangeAspect="1" noChangeArrowheads="1"/>
+                    </pic:cNvPicPr>
+                  </pic:nvPicPr>
+                  <pic:blipFill>
+                    <a:blip r:embed="rId12">
+                      <a:extLst>
+                        <a:ext uri="{28A0092B-C50C-407E-A947-70E740481C1C}">
+                          <a14:useLocalDpi xmlns:a14="http://schemas.microsoft.com/office/drawing/2010/main" val="0"/>
+                        </a:ext>
+                      </a:extLst>
+                    </a:blip>
+                    <a:srcRect/>
+                    <a:stretch>
+                      <a:fillRect/>
+                    </a:stretch>
+                  </pic:blipFill>
+                  <pic:spPr bwMode="auto">
+                    <a:xfrm>
+                      <a:off x="0" y="0"/>
+                      <a:ext cx="3926205" cy="511810"/>
+                    </a:xfrm>
+                    <a:prstGeom prst="rect">
+                      <a:avLst/>
+                    </a:prstGeom>
+                    <a:noFill/>
+                    <a:ln>
+                      <a:noFill/>
+                    </a:ln>
+                  </pic:spPr>
+                </pic:pic>
+              </a:graphicData>
+            </a:graphic>
+          </wp:inline>
+        </w:drawing>
+      </w:r>
+    </w:p>
+    <w:p>
+      <w:pPr>
+        <w:jc w:val="both"/>
+        <w:rPr>
+          <w:rFonts w:ascii="Arial" w:eastAsia="Times New Roman" w:hAnsi="Arial" w:cs="Times New Roman"/>
+        </w:rPr>
+      </w:pPr>
+    </w:p>
+    <w:p>
+      <w:pPr>
+        <w:rPr>
+          <w:rFonts w:ascii="Arial" w:eastAsia="Times New Roman" w:hAnsi="Arial" w:cs="Times New Roman"/>
+          <w:szCs w:val="21"/>
         </w:rPr>
       </w:pPr>
       <w:r>
@@ -490,7 +561,7 @@
                     <pic:cNvPicPr/>
                   </pic:nvPicPr>
                   <pic:blipFill>
-                    <a:blip r:embed="rId9"/>
+                    <a:blip r:embed="rId13"/>
                     <a:stretch>
                       <a:fillRect/>
                     </a:stretch>
@@ -552,6 +623,243 @@
     </w:p>
     <w:p>
       <w:pPr>
+        <w:rPr>
+          <w:rFonts w:ascii="Arial" w:eastAsia="Times New Roman" w:hAnsi="Arial" w:cs="Times New Roman"/>
+          <w:szCs w:val="21"/>
+        </w:rPr>
+      </w:pPr>
+    </w:p>
+    <w:p>
+      <w:pPr>
+        <w:rPr>
+          <w:rFonts w:ascii="Arial" w:eastAsia="Times New Roman" w:hAnsi="Arial" w:cs="Times New Roman"/>
+          <w:b/>
+          <w:bCs/>
+        </w:rPr>
+      </w:pPr>
+      <w:proofErr w:type="spellStart"/>
+      <w:r>
+        <w:rPr>
+          <w:rFonts w:ascii="Arial" w:eastAsia="Times New Roman" w:hAnsi="Arial" w:cs="Times New Roman"/>
+          <w:b/>
+          <w:bCs/>
+        </w:rPr>
+        <w:t>db_nmap</w:t>
+      </w:r>
+      <w:proofErr w:type="spellEnd"/>
+      <w:r>
+        <w:rPr>
+          <w:rFonts w:ascii="Arial" w:eastAsia="Times New Roman" w:hAnsi="Arial" w:cs="Times New Roman"/>
+          <w:b/>
+          <w:bCs/>
+        </w:rPr>
+        <w:t xml:space="preserve"> -&gt; </w:t>
+      </w:r>
+      <w:r>
+        <w:rPr>
+          <w:rFonts w:ascii="Arial" w:eastAsia="Times New Roman" w:hAnsi="Arial" w:cs="Times New Roman"/>
+          <w:b/>
+          <w:bCs/>
+        </w:rPr>
+        <w:t xml:space="preserve">Lance </w:t>
+      </w:r>
+      <w:proofErr w:type="spellStart"/>
+      <w:r>
+        <w:rPr>
+          <w:rFonts w:ascii="Arial" w:eastAsia="Times New Roman" w:hAnsi="Arial" w:cs="Times New Roman"/>
+          <w:b/>
+          <w:bCs/>
+        </w:rPr>
+        <w:t>Nmap</w:t>
+      </w:r>
+      <w:proofErr w:type="spellEnd"/>
+      <w:r>
+        <w:rPr>
+          <w:rFonts w:ascii="Arial" w:eastAsia="Times New Roman" w:hAnsi="Arial" w:cs="Times New Roman"/>
+          <w:b/>
+          <w:bCs/>
+        </w:rPr>
+        <w:t xml:space="preserve"> et enregistre les résultats dans </w:t>
+      </w:r>
+      <w:proofErr w:type="spellStart"/>
+      <w:r>
+        <w:rPr>
+          <w:rFonts w:ascii="Arial" w:eastAsia="Times New Roman" w:hAnsi="Arial" w:cs="Times New Roman"/>
+          <w:b/>
+          <w:bCs/>
+        </w:rPr>
+        <w:t>Metasploit</w:t>
+      </w:r>
+      <w:proofErr w:type="spellEnd"/>
+      <w:r>
+        <w:rPr>
+          <w:rFonts w:ascii="Arial" w:eastAsia="Times New Roman" w:hAnsi="Arial" w:cs="Times New Roman"/>
+          <w:b/>
+          <w:bCs/>
+        </w:rPr>
+        <w:t>.</w:t>
+      </w:r>
+    </w:p>
+    <w:p>
+      <w:pPr>
+        <w:rPr>
+          <w:rFonts w:ascii="Arial" w:eastAsia="Times New Roman" w:hAnsi="Arial" w:cs="Times New Roman"/>
+          <w:b/>
+          <w:bCs/>
+        </w:rPr>
+      </w:pPr>
+      <w:r>
+        <w:rPr>
+          <w:rFonts w:ascii="Arial" w:eastAsia="Times New Roman" w:hAnsi="Arial" w:cs="Times New Roman"/>
+          <w:b/>
+          <w:bCs/>
+        </w:rPr>
+        <w:t>-</w:t>
+      </w:r>
+      <w:proofErr w:type="spellStart"/>
+      <w:r>
+        <w:rPr>
+          <w:rFonts w:ascii="Arial" w:eastAsia="Times New Roman" w:hAnsi="Arial" w:cs="Times New Roman"/>
+          <w:b/>
+          <w:bCs/>
+        </w:rPr>
+        <w:t>sS</w:t>
+      </w:r>
+      <w:proofErr w:type="spellEnd"/>
+      <w:r>
+        <w:rPr>
+          <w:rFonts w:ascii="Arial" w:eastAsia="Times New Roman" w:hAnsi="Arial" w:cs="Times New Roman"/>
+          <w:b/>
+          <w:bCs/>
+        </w:rPr>
+        <w:t xml:space="preserve"> -&gt; </w:t>
+      </w:r>
+      <w:r>
+        <w:rPr>
+          <w:rFonts w:ascii="Arial" w:eastAsia="Times New Roman" w:hAnsi="Arial" w:cs="Times New Roman"/>
+          <w:b/>
+          <w:bCs/>
+        </w:rPr>
+        <w:t>Analyse "furtive" (demi-ouverture). Rapide et discret.</w:t>
+      </w:r>
+      <w:r>
+        <w:rPr>
+          <w:rFonts w:ascii="Arial" w:eastAsia="Times New Roman" w:hAnsi="Arial" w:cs="Times New Roman"/>
+          <w:b/>
+          <w:bCs/>
+        </w:rPr>
+        <w:br/>
+        <w:t>-</w:t>
+      </w:r>
+      <w:proofErr w:type="spellStart"/>
+      <w:r>
+        <w:rPr>
+          <w:rFonts w:ascii="Arial" w:eastAsia="Times New Roman" w:hAnsi="Arial" w:cs="Times New Roman"/>
+          <w:b/>
+          <w:bCs/>
+        </w:rPr>
+        <w:t>sV</w:t>
+      </w:r>
+      <w:proofErr w:type="spellEnd"/>
+      <w:r>
+        <w:rPr>
+          <w:rFonts w:ascii="Arial" w:eastAsia="Times New Roman" w:hAnsi="Arial" w:cs="Times New Roman"/>
+          <w:b/>
+          <w:bCs/>
+        </w:rPr>
+        <w:t xml:space="preserve"> -&gt; </w:t>
+      </w:r>
+      <w:r>
+        <w:rPr>
+          <w:rFonts w:ascii="Arial" w:eastAsia="Times New Roman" w:hAnsi="Arial" w:cs="Times New Roman"/>
+          <w:b/>
+          <w:bCs/>
+        </w:rPr>
+        <w:t>Interroge les ports ouverts pour connaître la version du logiciel.</w:t>
+      </w:r>
+    </w:p>
+    <w:p>
+      <w:pPr>
+        <w:rPr>
+          <w:rFonts w:ascii="Arial" w:eastAsia="Times New Roman" w:hAnsi="Arial" w:cs="Times New Roman"/>
+          <w:b/>
+          <w:bCs/>
+        </w:rPr>
+      </w:pPr>
+      <w:r>
+        <w:rPr>
+          <w:rFonts w:ascii="Arial" w:eastAsia="Times New Roman" w:hAnsi="Arial" w:cs="Times New Roman"/>
+          <w:b/>
+          <w:bCs/>
+        </w:rPr>
+        <w:t xml:space="preserve">-O -&gt; </w:t>
+      </w:r>
+      <w:r>
+        <w:rPr>
+          <w:rFonts w:ascii="Arial" w:eastAsia="Times New Roman" w:hAnsi="Arial" w:cs="Times New Roman"/>
+          <w:b/>
+          <w:bCs/>
+        </w:rPr>
+        <w:t>Tente de deviner le système d'exploitation (Windows, Linux, etc.).</w:t>
+      </w:r>
+    </w:p>
+    <w:p>
+      <w:pPr>
+        <w:rPr>
+          <w:rFonts w:ascii="Arial" w:eastAsia="Times New Roman" w:hAnsi="Arial" w:cs="Times New Roman"/>
+        </w:rPr>
+      </w:pPr>
+      <w:r>
+        <w:rPr>
+          <w:rFonts w:ascii="Arial" w:eastAsia="Times New Roman" w:hAnsi="Arial" w:cs="Times New Roman"/>
+          <w:b/>
+          <w:bCs/>
+        </w:rPr>
+        <w:t xml:space="preserve">-PN -&gt; </w:t>
+      </w:r>
+      <w:r>
+        <w:rPr>
+          <w:rFonts w:ascii="Arial" w:eastAsia="Times New Roman" w:hAnsi="Arial" w:cs="Times New Roman"/>
+          <w:b/>
+          <w:bCs/>
+        </w:rPr>
+        <w:t>Considère que l'hôte est actif (ignore le blocage du Ping).</w:t>
+      </w:r>
+      <w:r>
+        <w:rPr>
+          <w:rFonts w:ascii="Arial" w:eastAsia="Times New Roman" w:hAnsi="Arial" w:cs="Times New Roman"/>
+          <w:b/>
+          <w:bCs/>
+        </w:rPr>
+        <w:br/>
+      </w:r>
+      <w:r>
+        <w:rPr>
+          <w:rFonts w:ascii="Arial" w:eastAsia="Times New Roman" w:hAnsi="Arial" w:cs="Times New Roman"/>
+          <w:b/>
+          <w:bCs/>
+        </w:rPr>
+        <w:t>-p-</w:t>
+      </w:r>
+      <w:r>
+        <w:rPr>
+          <w:rFonts w:ascii="Arial" w:eastAsia="Times New Roman" w:hAnsi="Arial" w:cs="Times New Roman"/>
+          <w:b/>
+          <w:bCs/>
+        </w:rPr>
+        <w:t xml:space="preserve"> -&gt; </w:t>
+      </w:r>
+      <w:r>
+        <w:rPr>
+          <w:rFonts w:ascii="Arial" w:eastAsia="Times New Roman" w:hAnsi="Arial" w:cs="Times New Roman"/>
+          <w:b/>
+          <w:bCs/>
+        </w:rPr>
+        <w:t>Scanne l'intégralité des ports (de 1 à 65535).</w:t>
+      </w:r>
+    </w:p>
+    <w:p>
+      <w:pPr>
         <w:jc w:val="both"/>
         <w:rPr>
           <w:rFonts w:ascii="Arial" w:eastAsia="Times New Roman" w:hAnsi="Arial" w:cs="Times New Roman"/>
@@ -608,6 +916,164 @@
           <w:rFonts w:ascii="Arial" w:eastAsia="Times New Roman" w:hAnsi="Arial" w:cs="Times New Roman"/>
         </w:rPr>
         <w:t>.</w:t>
+      </w:r>
+    </w:p>
+    <w:p>
+      <w:pPr>
+        <w:jc w:val="both"/>
+        <w:rPr>
+          <w:rFonts w:ascii="Arial" w:eastAsia="Times New Roman" w:hAnsi="Arial" w:cs="Times New Roman"/>
+        </w:rPr>
+      </w:pPr>
+      <w:r>
+        <w:rPr>
+          <w:noProof/>
+          <w14:ligatures w14:val="standardContextual"/>
+        </w:rPr>
+        <w:lastRenderedPageBreak/>
+        <w:drawing>
+          <wp:inline distT="0" distB="0" distL="0" distR="0" wp14:anchorId="3C8C87EA" wp14:editId="383F3412">
+            <wp:extent cx="6115050" cy="4886325"/>
+            <wp:effectExtent l="0" t="0" r="0" b="9525"/>
+            <wp:docPr id="854253935" name="Image 1" descr="Une image contenant texte, capture d’écran, menu&#10;&#10;Le contenu généré par l’IA peut être incorrect."/>
+            <wp:cNvGraphicFramePr>
+              <a:graphicFrameLocks xmlns:a="http://schemas.openxmlformats.org/drawingml/2006/main" noChangeAspect="1"/>
+            </wp:cNvGraphicFramePr>
+            <a:graphic xmlns:a="http://schemas.openxmlformats.org/drawingml/2006/main">
+              <a:graphicData uri="http://schemas.openxmlformats.org/drawingml/2006/picture">
+                <pic:pic xmlns:pic="http://schemas.openxmlformats.org/drawingml/2006/picture">
+                  <pic:nvPicPr>
+                    <pic:cNvPr id="854253935" name="Image 1" descr="Une image contenant texte, capture d’écran, menu&#10;&#10;Le contenu généré par l’IA peut être incorrect."/>
+                    <pic:cNvPicPr/>
+                  </pic:nvPicPr>
+                  <pic:blipFill>
+                    <a:blip r:embed="rId14"/>
+                    <a:stretch>
+                      <a:fillRect/>
+                    </a:stretch>
+                  </pic:blipFill>
+                  <pic:spPr>
+                    <a:xfrm>
+                      <a:off x="0" y="0"/>
+                      <a:ext cx="6115050" cy="4886325"/>
+                    </a:xfrm>
+                    <a:prstGeom prst="rect">
+                      <a:avLst/>
+                    </a:prstGeom>
+                  </pic:spPr>
+                </pic:pic>
+              </a:graphicData>
+            </a:graphic>
+          </wp:inline>
+        </w:drawing>
+      </w:r>
+      <w:r>
+        <w:rPr>
+          <w:rFonts w:ascii="Arial" w:eastAsia="Times New Roman" w:hAnsi="Arial" w:cs="Times New Roman"/>
+          <w:noProof/>
+        </w:rPr>
+        <w:drawing>
+          <wp:inline distT="0" distB="0" distL="0" distR="0" wp14:anchorId="1151CB92" wp14:editId="23328181">
+            <wp:extent cx="6115685" cy="2902585"/>
+            <wp:effectExtent l="0" t="0" r="0" b="0"/>
+            <wp:docPr id="250107610" name="Image 2"/>
+            <wp:cNvGraphicFramePr>
+              <a:graphicFrameLocks xmlns:a="http://schemas.openxmlformats.org/drawingml/2006/main" noChangeAspect="1"/>
+            </wp:cNvGraphicFramePr>
+            <a:graphic xmlns:a="http://schemas.openxmlformats.org/drawingml/2006/main">
+              <a:graphicData uri="http://schemas.openxmlformats.org/drawingml/2006/picture">
+                <pic:pic xmlns:pic="http://schemas.openxmlformats.org/drawingml/2006/picture">
+                  <pic:nvPicPr>
+                    <pic:cNvPr id="0" name="Picture 2"/>
+                    <pic:cNvPicPr>
+                      <a:picLocks noChangeAspect="1" noChangeArrowheads="1"/>
+                    </pic:cNvPicPr>
+                  </pic:nvPicPr>
+                  <pic:blipFill>
+                    <a:blip r:embed="rId15">
+                      <a:extLst>
+                        <a:ext uri="{28A0092B-C50C-407E-A947-70E740481C1C}">
+                          <a14:useLocalDpi xmlns:a14="http://schemas.microsoft.com/office/drawing/2010/main" val="0"/>
+                        </a:ext>
+                      </a:extLst>
+                    </a:blip>
+                    <a:srcRect/>
+                    <a:stretch>
+                      <a:fillRect/>
+                    </a:stretch>
+                  </pic:blipFill>
+                  <pic:spPr bwMode="auto">
+                    <a:xfrm>
+                      <a:off x="0" y="0"/>
+                      <a:ext cx="6115685" cy="2902585"/>
+                    </a:xfrm>
+                    <a:prstGeom prst="rect">
+                      <a:avLst/>
+                    </a:prstGeom>
+                    <a:noFill/>
+                    <a:ln>
+                      <a:noFill/>
+                    </a:ln>
+                  </pic:spPr>
+                </pic:pic>
+              </a:graphicData>
+            </a:graphic>
+          </wp:inline>
+        </w:drawing>
+      </w:r>
+      <w:r>
+        <w:rPr>
+          <w:rFonts w:ascii="Arial" w:eastAsia="Times New Roman" w:hAnsi="Arial" w:cs="Times New Roman"/>
+          <w:noProof/>
+        </w:rPr>
+        <w:drawing>
+          <wp:inline distT="0" distB="0" distL="0" distR="0" wp14:anchorId="3FE09FBE" wp14:editId="4C7BBB00">
+            <wp:extent cx="3926205" cy="511810"/>
+            <wp:effectExtent l="0" t="0" r="0" b="2540"/>
+            <wp:docPr id="563287935" name="Image 3"/>
+            <wp:cNvGraphicFramePr>
+              <a:graphicFrameLocks xmlns:a="http://schemas.openxmlformats.org/drawingml/2006/main" noChangeAspect="1"/>
+            </wp:cNvGraphicFramePr>
+            <a:graphic xmlns:a="http://schemas.openxmlformats.org/drawingml/2006/main">
+              <a:graphicData uri="http://schemas.openxmlformats.org/drawingml/2006/picture">
+                <pic:pic xmlns:pic="http://schemas.openxmlformats.org/drawingml/2006/picture">
+                  <pic:nvPicPr>
+                    <pic:cNvPr id="0" name="Picture 3"/>
+                    <pic:cNvPicPr>
+                      <a:picLocks noChangeAspect="1" noChangeArrowheads="1"/>
+                    </pic:cNvPicPr>
+                  </pic:nvPicPr>
+                  <pic:blipFill>
+                    <a:blip r:embed="rId12">
+                      <a:extLst>
+                        <a:ext uri="{28A0092B-C50C-407E-A947-70E740481C1C}">
+                          <a14:useLocalDpi xmlns:a14="http://schemas.microsoft.com/office/drawing/2010/main" val="0"/>
+                        </a:ext>
+                      </a:extLst>
+                    </a:blip>
+                    <a:srcRect/>
+                    <a:stretch>
+                      <a:fillRect/>
+                    </a:stretch>
+                  </pic:blipFill>
+                  <pic:spPr bwMode="auto">
+                    <a:xfrm>
+                      <a:off x="0" y="0"/>
+                      <a:ext cx="3926205" cy="511810"/>
+                    </a:xfrm>
+                    <a:prstGeom prst="rect">
+                      <a:avLst/>
+                    </a:prstGeom>
+                    <a:noFill/>
+                    <a:ln>
+                      <a:noFill/>
+                    </a:ln>
+                  </pic:spPr>
+                </pic:pic>
+              </a:graphicData>
+            </a:graphic>
+          </wp:inline>
+        </w:drawing>
       </w:r>
     </w:p>
     <w:p>
@@ -659,7 +1125,7 @@
                     <pic:cNvPicPr/>
                   </pic:nvPicPr>
                   <pic:blipFill>
-                    <a:blip r:embed="rId10"/>
+                    <a:blip r:embed="rId16"/>
                     <a:stretch>
                       <a:fillRect/>
                     </a:stretch>
@@ -710,7 +1176,7 @@
                     <pic:cNvPicPr/>
                   </pic:nvPicPr>
                   <pic:blipFill>
-                    <a:blip r:embed="rId11"/>
+                    <a:blip r:embed="rId17"/>
                     <a:stretch>
                       <a:fillRect/>
                     </a:stretch>
@@ -743,6 +1209,135 @@
           <w:rFonts w:ascii="Arial" w:eastAsia="Times New Roman" w:hAnsi="Arial" w:cs="Times New Roman"/>
         </w:rPr>
       </w:pPr>
+      <w:r>
+        <w:rPr>
+          <w:rFonts w:ascii="Arial" w:eastAsia="Times New Roman" w:hAnsi="Arial" w:cs="Times New Roman"/>
+          <w:noProof/>
+        </w:rPr>
+        <w:lastRenderedPageBreak/>
+        <w:drawing>
+          <wp:inline distT="0" distB="0" distL="0" distR="0" wp14:anchorId="22D4F02A" wp14:editId="14D8CE2C">
+            <wp:extent cx="6115685" cy="1367155"/>
+            <wp:effectExtent l="0" t="0" r="0" b="4445"/>
+            <wp:docPr id="1270058195" name="Image 6"/>
+            <wp:cNvGraphicFramePr>
+              <a:graphicFrameLocks xmlns:a="http://schemas.openxmlformats.org/drawingml/2006/main" noChangeAspect="1"/>
+            </wp:cNvGraphicFramePr>
+            <a:graphic xmlns:a="http://schemas.openxmlformats.org/drawingml/2006/main">
+              <a:graphicData uri="http://schemas.openxmlformats.org/drawingml/2006/picture">
+                <pic:pic xmlns:pic="http://schemas.openxmlformats.org/drawingml/2006/picture">
+                  <pic:nvPicPr>
+                    <pic:cNvPr id="0" name="Picture 6"/>
+                    <pic:cNvPicPr>
+                      <a:picLocks noChangeAspect="1" noChangeArrowheads="1"/>
+                    </pic:cNvPicPr>
+                  </pic:nvPicPr>
+                  <pic:blipFill>
+                    <a:blip r:embed="rId18">
+                      <a:extLst>
+                        <a:ext uri="{28A0092B-C50C-407E-A947-70E740481C1C}">
+                          <a14:useLocalDpi xmlns:a14="http://schemas.microsoft.com/office/drawing/2010/main" val="0"/>
+                        </a:ext>
+                      </a:extLst>
+                    </a:blip>
+                    <a:srcRect/>
+                    <a:stretch>
+                      <a:fillRect/>
+                    </a:stretch>
+                  </pic:blipFill>
+                  <pic:spPr bwMode="auto">
+                    <a:xfrm>
+                      <a:off x="0" y="0"/>
+                      <a:ext cx="6115685" cy="1367155"/>
+                    </a:xfrm>
+                    <a:prstGeom prst="rect">
+                      <a:avLst/>
+                    </a:prstGeom>
+                    <a:noFill/>
+                    <a:ln>
+                      <a:noFill/>
+                    </a:ln>
+                  </pic:spPr>
+                </pic:pic>
+              </a:graphicData>
+            </a:graphic>
+          </wp:inline>
+        </w:drawing>
+      </w:r>
+      <w:r>
+        <w:rPr>
+          <w:rFonts w:ascii="Arial" w:eastAsia="Times New Roman" w:hAnsi="Arial" w:cs="Times New Roman"/>
+        </w:rPr>
+        <w:br/>
+      </w:r>
+    </w:p>
+    <w:p>
+      <w:pPr>
+        <w:jc w:val="both"/>
+        <w:rPr>
+          <w:rFonts w:ascii="Arial" w:eastAsia="Times New Roman" w:hAnsi="Arial" w:cs="Times New Roman"/>
+        </w:rPr>
+      </w:pPr>
+      <w:r>
+        <w:rPr>
+          <w:rFonts w:ascii="Arial" w:eastAsia="Times New Roman" w:hAnsi="Arial" w:cs="Times New Roman"/>
+          <w:noProof/>
+        </w:rPr>
+        <w:drawing>
+          <wp:inline distT="0" distB="0" distL="0" distR="0" wp14:anchorId="2CA1D552" wp14:editId="0388756A">
+            <wp:extent cx="6115685" cy="5486400"/>
+            <wp:effectExtent l="0" t="0" r="0" b="0"/>
+            <wp:docPr id="538717516" name="Image 26"/>
+            <wp:cNvGraphicFramePr>
+              <a:graphicFrameLocks xmlns:a="http://schemas.openxmlformats.org/drawingml/2006/main" noChangeAspect="1"/>
+            </wp:cNvGraphicFramePr>
+            <a:graphic xmlns:a="http://schemas.openxmlformats.org/drawingml/2006/main">
+              <a:graphicData uri="http://schemas.openxmlformats.org/drawingml/2006/picture">
+                <pic:pic xmlns:pic="http://schemas.openxmlformats.org/drawingml/2006/picture">
+                  <pic:nvPicPr>
+                    <pic:cNvPr id="0" name="Picture 26"/>
+                    <pic:cNvPicPr>
+                      <a:picLocks noChangeAspect="1" noChangeArrowheads="1"/>
+                    </pic:cNvPicPr>
+                  </pic:nvPicPr>
+                  <pic:blipFill>
+                    <a:blip r:embed="rId19">
+                      <a:extLst>
+                        <a:ext uri="{28A0092B-C50C-407E-A947-70E740481C1C}">
+                          <a14:useLocalDpi xmlns:a14="http://schemas.microsoft.com/office/drawing/2010/main" val="0"/>
+                        </a:ext>
+                      </a:extLst>
+                    </a:blip>
+                    <a:srcRect/>
+                    <a:stretch>
+                      <a:fillRect/>
+                    </a:stretch>
+                  </pic:blipFill>
+                  <pic:spPr bwMode="auto">
+                    <a:xfrm>
+                      <a:off x="0" y="0"/>
+                      <a:ext cx="6115685" cy="5486400"/>
+                    </a:xfrm>
+                    <a:prstGeom prst="rect">
+                      <a:avLst/>
+                    </a:prstGeom>
+                    <a:noFill/>
+                    <a:ln>
+                      <a:noFill/>
+                    </a:ln>
+                  </pic:spPr>
+                </pic:pic>
+              </a:graphicData>
+            </a:graphic>
+          </wp:inline>
+        </w:drawing>
+      </w:r>
+      <w:r>
+        <w:rPr>
+          <w:rFonts w:ascii="Arial" w:eastAsia="Times New Roman" w:hAnsi="Arial" w:cs="Times New Roman"/>
+        </w:rPr>
+        <w:br/>
+      </w:r>
     </w:p>
     <w:p>
       <w:pPr>
@@ -799,7 +1394,7 @@
                     <pic:cNvPicPr/>
                   </pic:nvPicPr>
                   <pic:blipFill>
-                    <a:blip r:embed="rId12"/>
+                    <a:blip r:embed="rId20"/>
                     <a:stretch>
                       <a:fillRect/>
                     </a:stretch>
@@ -884,6 +1479,85 @@
           <w:rFonts w:ascii="Arial" w:eastAsia="Times New Roman" w:hAnsi="Arial" w:cs="Times New Roman"/>
         </w:rPr>
       </w:pPr>
+    </w:p>
+    <w:p>
+      <w:pPr>
+        <w:jc w:val="both"/>
+        <w:rPr>
+          <w:rFonts w:ascii="Arial" w:eastAsia="Times New Roman" w:hAnsi="Arial" w:cs="Times New Roman"/>
+        </w:rPr>
+      </w:pPr>
+      <w:r>
+        <w:rPr>
+          <w:rFonts w:ascii="Arial" w:eastAsia="Times New Roman" w:hAnsi="Arial" w:cs="Times New Roman"/>
+          <w:noProof/>
+        </w:rPr>
+        <w:lastRenderedPageBreak/>
+        <w:drawing>
+          <wp:inline distT="0" distB="0" distL="0" distR="0" wp14:anchorId="33379A41" wp14:editId="00AC1D94">
+            <wp:extent cx="6115685" cy="5486400"/>
+            <wp:effectExtent l="0" t="0" r="0" b="0"/>
+            <wp:docPr id="396731893" name="Image 27"/>
+            <wp:cNvGraphicFramePr>
+              <a:graphicFrameLocks xmlns:a="http://schemas.openxmlformats.org/drawingml/2006/main" noChangeAspect="1"/>
+            </wp:cNvGraphicFramePr>
+            <a:graphic xmlns:a="http://schemas.openxmlformats.org/drawingml/2006/main">
+              <a:graphicData uri="http://schemas.openxmlformats.org/drawingml/2006/picture">
+                <pic:pic xmlns:pic="http://schemas.openxmlformats.org/drawingml/2006/picture">
+                  <pic:nvPicPr>
+                    <pic:cNvPr id="0" name="Picture 27"/>
+                    <pic:cNvPicPr>
+                      <a:picLocks noChangeAspect="1" noChangeArrowheads="1"/>
+                    </pic:cNvPicPr>
+                  </pic:nvPicPr>
+                  <pic:blipFill>
+                    <a:blip r:embed="rId21">
+                      <a:extLst>
+                        <a:ext uri="{28A0092B-C50C-407E-A947-70E740481C1C}">
+                          <a14:useLocalDpi xmlns:a14="http://schemas.microsoft.com/office/drawing/2010/main" val="0"/>
+                        </a:ext>
+                      </a:extLst>
+                    </a:blip>
+                    <a:srcRect/>
+                    <a:stretch>
+                      <a:fillRect/>
+                    </a:stretch>
+                  </pic:blipFill>
+                  <pic:spPr bwMode="auto">
+                    <a:xfrm>
+                      <a:off x="0" y="0"/>
+                      <a:ext cx="6115685" cy="5486400"/>
+                    </a:xfrm>
+                    <a:prstGeom prst="rect">
+                      <a:avLst/>
+                    </a:prstGeom>
+                    <a:noFill/>
+                    <a:ln>
+                      <a:noFill/>
+                    </a:ln>
+                  </pic:spPr>
+                </pic:pic>
+              </a:graphicData>
+            </a:graphic>
+          </wp:inline>
+        </w:drawing>
+      </w:r>
+    </w:p>
+    <w:p>
+      <w:pPr>
+        <w:jc w:val="both"/>
+        <w:rPr>
+          <w:rFonts w:ascii="Arial" w:eastAsia="Times New Roman" w:hAnsi="Arial" w:cs="Times New Roman"/>
+        </w:rPr>
+      </w:pPr>
+    </w:p>
+    <w:p>
+      <w:pPr>
+        <w:jc w:val="both"/>
+        <w:rPr>
+          <w:rFonts w:ascii="Arial" w:eastAsia="Times New Roman" w:hAnsi="Arial" w:cs="Times New Roman"/>
+        </w:rPr>
+      </w:pPr>
       <w:r>
         <w:rPr>
           <w:rFonts w:ascii="Arial" w:eastAsia="Times New Roman" w:hAnsi="Arial" w:cs="Times New Roman"/>
@@ -900,6 +1574,117 @@
       </w:pPr>
       <w:r>
         <w:rPr>
+          <w:noProof/>
+          <w14:ligatures w14:val="standardContextual"/>
+        </w:rPr>
+        <w:drawing>
+          <wp:inline distT="0" distB="0" distL="0" distR="0" wp14:anchorId="6CC1F477" wp14:editId="6838E4BE">
+            <wp:extent cx="4010025" cy="1381125"/>
+            <wp:effectExtent l="0" t="0" r="9525" b="9525"/>
+            <wp:docPr id="132499340" name="Image 1" descr="Une image contenant texte, capture d’écran, Police, nombre&#10;&#10;Le contenu généré par l’IA peut être incorrect."/>
+            <wp:cNvGraphicFramePr>
+              <a:graphicFrameLocks xmlns:a="http://schemas.openxmlformats.org/drawingml/2006/main" noChangeAspect="1"/>
+            </wp:cNvGraphicFramePr>
+            <a:graphic xmlns:a="http://schemas.openxmlformats.org/drawingml/2006/main">
+              <a:graphicData uri="http://schemas.openxmlformats.org/drawingml/2006/picture">
+                <pic:pic xmlns:pic="http://schemas.openxmlformats.org/drawingml/2006/picture">
+                  <pic:nvPicPr>
+                    <pic:cNvPr id="132499340" name="Image 1" descr="Une image contenant texte, capture d’écran, Police, nombre&#10;&#10;Le contenu généré par l’IA peut être incorrect."/>
+                    <pic:cNvPicPr/>
+                  </pic:nvPicPr>
+                  <pic:blipFill>
+                    <a:blip r:embed="rId22"/>
+                    <a:stretch>
+                      <a:fillRect/>
+                    </a:stretch>
+                  </pic:blipFill>
+                  <pic:spPr>
+                    <a:xfrm>
+                      <a:off x="0" y="0"/>
+                      <a:ext cx="4010025" cy="1381125"/>
+                    </a:xfrm>
+                    <a:prstGeom prst="rect">
+                      <a:avLst/>
+                    </a:prstGeom>
+                  </pic:spPr>
+                </pic:pic>
+              </a:graphicData>
+            </a:graphic>
+          </wp:inline>
+        </w:drawing>
+      </w:r>
+    </w:p>
+    <w:p>
+      <w:pPr>
+        <w:jc w:val="both"/>
+        <w:rPr>
+          <w:rFonts w:ascii="Arial" w:eastAsia="Times New Roman" w:hAnsi="Arial" w:cs="Times New Roman"/>
+        </w:rPr>
+      </w:pPr>
+      <w:r>
+        <w:rPr>
+          <w:rFonts w:ascii="Arial" w:eastAsia="Times New Roman" w:hAnsi="Arial" w:cs="Times New Roman"/>
+          <w:noProof/>
+        </w:rPr>
+        <w:drawing>
+          <wp:inline distT="0" distB="0" distL="0" distR="0" wp14:anchorId="0C3B58C3" wp14:editId="0C144756">
+            <wp:extent cx="6115685" cy="1115695"/>
+            <wp:effectExtent l="0" t="0" r="0" b="8255"/>
+            <wp:docPr id="365302745" name="Image 9"/>
+            <wp:cNvGraphicFramePr>
+              <a:graphicFrameLocks xmlns:a="http://schemas.openxmlformats.org/drawingml/2006/main" noChangeAspect="1"/>
+            </wp:cNvGraphicFramePr>
+            <a:graphic xmlns:a="http://schemas.openxmlformats.org/drawingml/2006/main">
+              <a:graphicData uri="http://schemas.openxmlformats.org/drawingml/2006/picture">
+                <pic:pic xmlns:pic="http://schemas.openxmlformats.org/drawingml/2006/picture">
+                  <pic:nvPicPr>
+                    <pic:cNvPr id="0" name="Picture 9"/>
+                    <pic:cNvPicPr>
+                      <a:picLocks noChangeAspect="1" noChangeArrowheads="1"/>
+                    </pic:cNvPicPr>
+                  </pic:nvPicPr>
+                  <pic:blipFill>
+                    <a:blip r:embed="rId23">
+                      <a:extLst>
+                        <a:ext uri="{28A0092B-C50C-407E-A947-70E740481C1C}">
+                          <a14:useLocalDpi xmlns:a14="http://schemas.microsoft.com/office/drawing/2010/main" val="0"/>
+                        </a:ext>
+                      </a:extLst>
+                    </a:blip>
+                    <a:srcRect/>
+                    <a:stretch>
+                      <a:fillRect/>
+                    </a:stretch>
+                  </pic:blipFill>
+                  <pic:spPr bwMode="auto">
+                    <a:xfrm>
+                      <a:off x="0" y="0"/>
+                      <a:ext cx="6115685" cy="1115695"/>
+                    </a:xfrm>
+                    <a:prstGeom prst="rect">
+                      <a:avLst/>
+                    </a:prstGeom>
+                    <a:noFill/>
+                    <a:ln>
+                      <a:noFill/>
+                    </a:ln>
+                  </pic:spPr>
+                </pic:pic>
+              </a:graphicData>
+            </a:graphic>
+          </wp:inline>
+        </w:drawing>
+      </w:r>
+    </w:p>
+    <w:p>
+      <w:pPr>
+        <w:jc w:val="both"/>
+        <w:rPr>
+          <w:rFonts w:ascii="Arial" w:eastAsia="Times New Roman" w:hAnsi="Arial" w:cs="Times New Roman"/>
+        </w:rPr>
+      </w:pPr>
+      <w:r>
+        <w:rPr>
           <w:rFonts w:ascii="Arial" w:eastAsia="Times New Roman" w:hAnsi="Arial" w:cs="Times New Roman"/>
         </w:rPr>
         <w:t>-</w:t>
@@ -936,6 +1721,69 @@
           <w:rFonts w:ascii="Arial" w:eastAsia="Times New Roman" w:hAnsi="Arial" w:cs="Times New Roman"/>
         </w:rPr>
       </w:pPr>
+      <w:r>
+        <w:rPr>
+          <w:rFonts w:ascii="Arial" w:eastAsia="Times New Roman" w:hAnsi="Arial" w:cs="Times New Roman"/>
+          <w:noProof/>
+        </w:rPr>
+        <w:lastRenderedPageBreak/>
+        <w:drawing>
+          <wp:inline distT="0" distB="0" distL="0" distR="0" wp14:anchorId="4934D479" wp14:editId="24AACA59">
+            <wp:extent cx="4144010" cy="1384300"/>
+            <wp:effectExtent l="0" t="0" r="8890" b="6350"/>
+            <wp:docPr id="1743041298" name="Image 8"/>
+            <wp:cNvGraphicFramePr>
+              <a:graphicFrameLocks xmlns:a="http://schemas.openxmlformats.org/drawingml/2006/main" noChangeAspect="1"/>
+            </wp:cNvGraphicFramePr>
+            <a:graphic xmlns:a="http://schemas.openxmlformats.org/drawingml/2006/main">
+              <a:graphicData uri="http://schemas.openxmlformats.org/drawingml/2006/picture">
+                <pic:pic xmlns:pic="http://schemas.openxmlformats.org/drawingml/2006/picture">
+                  <pic:nvPicPr>
+                    <pic:cNvPr id="0" name="Picture 8"/>
+                    <pic:cNvPicPr>
+                      <a:picLocks noChangeAspect="1" noChangeArrowheads="1"/>
+                    </pic:cNvPicPr>
+                  </pic:nvPicPr>
+                  <pic:blipFill>
+                    <a:blip r:embed="rId24">
+                      <a:extLst>
+                        <a:ext uri="{28A0092B-C50C-407E-A947-70E740481C1C}">
+                          <a14:useLocalDpi xmlns:a14="http://schemas.microsoft.com/office/drawing/2010/main" val="0"/>
+                        </a:ext>
+                      </a:extLst>
+                    </a:blip>
+                    <a:srcRect/>
+                    <a:stretch>
+                      <a:fillRect/>
+                    </a:stretch>
+                  </pic:blipFill>
+                  <pic:spPr bwMode="auto">
+                    <a:xfrm>
+                      <a:off x="0" y="0"/>
+                      <a:ext cx="4144010" cy="1384300"/>
+                    </a:xfrm>
+                    <a:prstGeom prst="rect">
+                      <a:avLst/>
+                    </a:prstGeom>
+                    <a:noFill/>
+                    <a:ln>
+                      <a:noFill/>
+                    </a:ln>
+                  </pic:spPr>
+                </pic:pic>
+              </a:graphicData>
+            </a:graphic>
+          </wp:inline>
+        </w:drawing>
+      </w:r>
+    </w:p>
+    <w:p>
+      <w:pPr>
+        <w:jc w:val="both"/>
+        <w:rPr>
+          <w:rFonts w:ascii="Arial" w:eastAsia="Times New Roman" w:hAnsi="Arial" w:cs="Times New Roman"/>
+        </w:rPr>
+      </w:pPr>
     </w:p>
     <w:p>
       <w:pPr>
@@ -997,6 +1845,76 @@
           <w:rFonts w:ascii="Arial" w:eastAsia="Times New Roman" w:hAnsi="Arial" w:cs="Times New Roman"/>
         </w:rPr>
         <w:t xml:space="preserve"> et adresse.</w:t>
+      </w:r>
+    </w:p>
+    <w:p>
+      <w:pPr>
+        <w:jc w:val="both"/>
+        <w:rPr>
+          <w:rFonts w:ascii="Arial" w:eastAsia="Times New Roman" w:hAnsi="Arial" w:cs="Times New Roman"/>
+        </w:rPr>
+      </w:pPr>
+    </w:p>
+    <w:p>
+      <w:pPr>
+        <w:jc w:val="both"/>
+        <w:rPr>
+          <w:rFonts w:ascii="Arial" w:eastAsia="Times New Roman" w:hAnsi="Arial" w:cs="Times New Roman"/>
+        </w:rPr>
+      </w:pPr>
+      <w:r>
+        <w:rPr>
+          <w:rFonts w:ascii="Arial" w:eastAsia="Times New Roman" w:hAnsi="Arial" w:cs="Times New Roman"/>
+          <w:noProof/>
+        </w:rPr>
+        <w:drawing>
+          <wp:inline distT="0" distB="0" distL="0" distR="0" wp14:anchorId="3F3FD3C8" wp14:editId="74B82A99">
+            <wp:extent cx="2248535" cy="1518285"/>
+            <wp:effectExtent l="0" t="0" r="0" b="5715"/>
+            <wp:docPr id="1549914930" name="Image 22"/>
+            <wp:cNvGraphicFramePr>
+              <a:graphicFrameLocks xmlns:a="http://schemas.openxmlformats.org/drawingml/2006/main" noChangeAspect="1"/>
+            </wp:cNvGraphicFramePr>
+            <a:graphic xmlns:a="http://schemas.openxmlformats.org/drawingml/2006/main">
+              <a:graphicData uri="http://schemas.openxmlformats.org/drawingml/2006/picture">
+                <pic:pic xmlns:pic="http://schemas.openxmlformats.org/drawingml/2006/picture">
+                  <pic:nvPicPr>
+                    <pic:cNvPr id="0" name="Picture 22"/>
+                    <pic:cNvPicPr>
+                      <a:picLocks noChangeAspect="1" noChangeArrowheads="1"/>
+                    </pic:cNvPicPr>
+                  </pic:nvPicPr>
+                  <pic:blipFill>
+                    <a:blip r:embed="rId25">
+                      <a:extLst>
+                        <a:ext uri="{28A0092B-C50C-407E-A947-70E740481C1C}">
+                          <a14:useLocalDpi xmlns:a14="http://schemas.microsoft.com/office/drawing/2010/main" val="0"/>
+                        </a:ext>
+                      </a:extLst>
+                    </a:blip>
+                    <a:srcRect/>
+                    <a:stretch>
+                      <a:fillRect/>
+                    </a:stretch>
+                  </pic:blipFill>
+                  <pic:spPr bwMode="auto">
+                    <a:xfrm>
+                      <a:off x="0" y="0"/>
+                      <a:ext cx="2248535" cy="1518285"/>
+                    </a:xfrm>
+                    <a:prstGeom prst="rect">
+                      <a:avLst/>
+                    </a:prstGeom>
+                    <a:noFill/>
+                    <a:ln>
+                      <a:noFill/>
+                    </a:ln>
+                  </pic:spPr>
+                </pic:pic>
+              </a:graphicData>
+            </a:graphic>
+          </wp:inline>
+        </w:drawing>
       </w:r>
     </w:p>
     <w:p>
@@ -1054,7 +1972,7 @@
                     <pic:cNvPicPr/>
                   </pic:nvPicPr>
                   <pic:blipFill>
-                    <a:blip r:embed="rId13"/>
+                    <a:blip r:embed="rId26"/>
                     <a:stretch>
                       <a:fillRect/>
                     </a:stretch>
@@ -1087,21 +2005,82 @@
           <w:rFonts w:ascii="Arial" w:eastAsia="Times New Roman" w:hAnsi="Arial" w:cs="Times New Roman"/>
         </w:rPr>
       </w:pPr>
-    </w:p>
-    <w:p>
-      <w:pPr>
-        <w:jc w:val="both"/>
-        <w:rPr>
-          <w:rFonts w:ascii="Arial" w:eastAsia="Times New Roman" w:hAnsi="Arial" w:cs="Times New Roman"/>
-        </w:rPr>
-      </w:pPr>
-      <w:r>
-        <w:rPr>
-          <w:rFonts w:ascii="Arial" w:eastAsia="Times New Roman" w:hAnsi="Arial" w:cs="Times New Roman"/>
-          <w:b/>
-          <w:bCs/>
-        </w:rPr>
-        <w:lastRenderedPageBreak/>
+      <w:r>
+        <w:rPr>
+          <w:rFonts w:ascii="Arial" w:eastAsia="Times New Roman" w:hAnsi="Arial" w:cs="Times New Roman"/>
+          <w:noProof/>
+        </w:rPr>
+        <w:drawing>
+          <wp:inline distT="0" distB="0" distL="0" distR="0" wp14:anchorId="34EBBC1E" wp14:editId="248A7617">
+            <wp:extent cx="6115685" cy="2113915"/>
+            <wp:effectExtent l="0" t="0" r="0" b="635"/>
+            <wp:docPr id="1055262496" name="Image 10"/>
+            <wp:cNvGraphicFramePr>
+              <a:graphicFrameLocks xmlns:a="http://schemas.openxmlformats.org/drawingml/2006/main" noChangeAspect="1"/>
+            </wp:cNvGraphicFramePr>
+            <a:graphic xmlns:a="http://schemas.openxmlformats.org/drawingml/2006/main">
+              <a:graphicData uri="http://schemas.openxmlformats.org/drawingml/2006/picture">
+                <pic:pic xmlns:pic="http://schemas.openxmlformats.org/drawingml/2006/picture">
+                  <pic:nvPicPr>
+                    <pic:cNvPr id="0" name="Picture 10"/>
+                    <pic:cNvPicPr>
+                      <a:picLocks noChangeAspect="1" noChangeArrowheads="1"/>
+                    </pic:cNvPicPr>
+                  </pic:nvPicPr>
+                  <pic:blipFill>
+                    <a:blip r:embed="rId27">
+                      <a:extLst>
+                        <a:ext uri="{28A0092B-C50C-407E-A947-70E740481C1C}">
+                          <a14:useLocalDpi xmlns:a14="http://schemas.microsoft.com/office/drawing/2010/main" val="0"/>
+                        </a:ext>
+                      </a:extLst>
+                    </a:blip>
+                    <a:srcRect/>
+                    <a:stretch>
+                      <a:fillRect/>
+                    </a:stretch>
+                  </pic:blipFill>
+                  <pic:spPr bwMode="auto">
+                    <a:xfrm>
+                      <a:off x="0" y="0"/>
+                      <a:ext cx="6115685" cy="2113915"/>
+                    </a:xfrm>
+                    <a:prstGeom prst="rect">
+                      <a:avLst/>
+                    </a:prstGeom>
+                    <a:noFill/>
+                    <a:ln>
+                      <a:noFill/>
+                    </a:ln>
+                  </pic:spPr>
+                </pic:pic>
+              </a:graphicData>
+            </a:graphic>
+          </wp:inline>
+        </w:drawing>
+      </w:r>
+    </w:p>
+    <w:p>
+      <w:pPr>
+        <w:jc w:val="both"/>
+        <w:rPr>
+          <w:rFonts w:ascii="Arial" w:eastAsia="Times New Roman" w:hAnsi="Arial" w:cs="Times New Roman"/>
+        </w:rPr>
+      </w:pPr>
+    </w:p>
+    <w:p>
+      <w:pPr>
+        <w:jc w:val="both"/>
+        <w:rPr>
+          <w:rFonts w:ascii="Arial" w:eastAsia="Times New Roman" w:hAnsi="Arial" w:cs="Times New Roman"/>
+        </w:rPr>
+      </w:pPr>
+      <w:r>
+        <w:rPr>
+          <w:rFonts w:ascii="Arial" w:eastAsia="Times New Roman" w:hAnsi="Arial" w:cs="Times New Roman"/>
+          <w:b/>
+          <w:bCs/>
+        </w:rPr>
         <w:t>8)</w:t>
       </w:r>
       <w:r>
@@ -1130,7 +2109,7 @@
                     <pic:cNvPicPr/>
                   </pic:nvPicPr>
                   <pic:blipFill>
-                    <a:blip r:embed="rId14"/>
+                    <a:blip r:embed="rId28"/>
                     <a:stretch>
                       <a:fillRect/>
                     </a:stretch>
@@ -1177,6 +2156,61 @@
           <w:rFonts w:ascii="Arial" w:eastAsia="Times New Roman" w:hAnsi="Arial" w:cs="Times New Roman"/>
         </w:rPr>
       </w:pPr>
+      <w:r>
+        <w:rPr>
+          <w:rFonts w:ascii="Arial" w:eastAsia="Times New Roman" w:hAnsi="Arial" w:cs="Times New Roman"/>
+          <w:noProof/>
+        </w:rPr>
+        <w:lastRenderedPageBreak/>
+        <w:drawing>
+          <wp:inline distT="0" distB="0" distL="0" distR="0" wp14:anchorId="4977EF42" wp14:editId="461318F6">
+            <wp:extent cx="6115685" cy="5109210"/>
+            <wp:effectExtent l="0" t="0" r="0" b="0"/>
+            <wp:docPr id="1016947400" name="Image 12"/>
+            <wp:cNvGraphicFramePr>
+              <a:graphicFrameLocks xmlns:a="http://schemas.openxmlformats.org/drawingml/2006/main" noChangeAspect="1"/>
+            </wp:cNvGraphicFramePr>
+            <a:graphic xmlns:a="http://schemas.openxmlformats.org/drawingml/2006/main">
+              <a:graphicData uri="http://schemas.openxmlformats.org/drawingml/2006/picture">
+                <pic:pic xmlns:pic="http://schemas.openxmlformats.org/drawingml/2006/picture">
+                  <pic:nvPicPr>
+                    <pic:cNvPr id="0" name="Picture 12"/>
+                    <pic:cNvPicPr>
+                      <a:picLocks noChangeAspect="1" noChangeArrowheads="1"/>
+                    </pic:cNvPicPr>
+                  </pic:nvPicPr>
+                  <pic:blipFill>
+                    <a:blip r:embed="rId29">
+                      <a:extLst>
+                        <a:ext uri="{28A0092B-C50C-407E-A947-70E740481C1C}">
+                          <a14:useLocalDpi xmlns:a14="http://schemas.microsoft.com/office/drawing/2010/main" val="0"/>
+                        </a:ext>
+                      </a:extLst>
+                    </a:blip>
+                    <a:srcRect/>
+                    <a:stretch>
+                      <a:fillRect/>
+                    </a:stretch>
+                  </pic:blipFill>
+                  <pic:spPr bwMode="auto">
+                    <a:xfrm>
+                      <a:off x="0" y="0"/>
+                      <a:ext cx="6115685" cy="5109210"/>
+                    </a:xfrm>
+                    <a:prstGeom prst="rect">
+                      <a:avLst/>
+                    </a:prstGeom>
+                    <a:noFill/>
+                    <a:ln>
+                      <a:noFill/>
+                    </a:ln>
+                  </pic:spPr>
+                </pic:pic>
+              </a:graphicData>
+            </a:graphic>
+          </wp:inline>
+        </w:drawing>
+      </w:r>
     </w:p>
     <w:p>
       <w:pPr>
@@ -1268,6 +2302,68 @@
     </w:p>
     <w:p>
       <w:pPr>
+        <w:rPr>
+          <w:rFonts w:ascii="Arial" w:eastAsia="Times New Roman" w:hAnsi="Arial" w:cs="Times New Roman"/>
+        </w:rPr>
+      </w:pPr>
+      <w:r>
+        <w:rPr>
+          <w:rFonts w:ascii="Arial" w:eastAsia="Times New Roman" w:hAnsi="Arial" w:cs="Times New Roman"/>
+        </w:rPr>
+        <w:t>Les ports utilisés par le service SMB sont 139 et 445</w:t>
+      </w:r>
+      <w:r>
+        <w:rPr>
+          <w:rFonts w:ascii="Arial" w:eastAsia="Times New Roman" w:hAnsi="Arial" w:cs="Times New Roman"/>
+        </w:rPr>
+        <w:t xml:space="preserve"> en TCP et </w:t>
+      </w:r>
+      <w:r>
+        <w:rPr>
+          <w:rFonts w:ascii="Arial" w:eastAsia="Times New Roman" w:hAnsi="Arial" w:cs="Times New Roman"/>
+        </w:rPr>
+        <w:t xml:space="preserve">Ports 137 </w:t>
+      </w:r>
+      <w:r>
+        <w:rPr>
+          <w:rFonts w:ascii="Arial" w:eastAsia="Times New Roman" w:hAnsi="Arial" w:cs="Times New Roman"/>
+        </w:rPr>
+        <w:t>et</w:t>
+      </w:r>
+      <w:r>
+        <w:rPr>
+          <w:rFonts w:ascii="Arial" w:eastAsia="Times New Roman" w:hAnsi="Arial" w:cs="Times New Roman"/>
+        </w:rPr>
+        <w:t xml:space="preserve"> 138 </w:t>
+      </w:r>
+      <w:r>
+        <w:rPr>
+          <w:rFonts w:ascii="Arial" w:eastAsia="Times New Roman" w:hAnsi="Arial" w:cs="Times New Roman"/>
+        </w:rPr>
+        <w:t xml:space="preserve">en </w:t>
+      </w:r>
+      <w:r>
+        <w:rPr>
+          <w:rFonts w:ascii="Arial" w:eastAsia="Times New Roman" w:hAnsi="Arial" w:cs="Times New Roman"/>
+        </w:rPr>
+        <w:t>UDP</w:t>
+      </w:r>
+      <w:r>
+        <w:rPr>
+          <w:rFonts w:ascii="Arial" w:eastAsia="Times New Roman" w:hAnsi="Arial" w:cs="Times New Roman"/>
+        </w:rPr>
+        <w:t>.</w:t>
+      </w:r>
+    </w:p>
+    <w:p>
+      <w:pPr>
+        <w:rPr>
+          <w:rFonts w:ascii="Arial" w:eastAsia="Times New Roman" w:hAnsi="Arial" w:cs="Times New Roman"/>
+        </w:rPr>
+      </w:pPr>
+    </w:p>
+    <w:p>
+      <w:pPr>
         <w:jc w:val="both"/>
         <w:rPr>
           <w:rFonts w:ascii="Arial" w:eastAsia="Times New Roman" w:hAnsi="Arial" w:cs="Times New Roman"/>
@@ -1292,6 +2388,69 @@
           <w:rFonts w:ascii="Arial" w:eastAsia="Times New Roman" w:hAnsi="Arial" w:cs="Times New Roman"/>
         </w:rPr>
         <w:t>.</w:t>
+      </w:r>
+    </w:p>
+    <w:p>
+      <w:pPr>
+        <w:jc w:val="both"/>
+        <w:rPr>
+          <w:rFonts w:ascii="Arial" w:eastAsia="Times New Roman" w:hAnsi="Arial" w:cs="Times New Roman"/>
+        </w:rPr>
+      </w:pPr>
+      <w:r>
+        <w:rPr>
+          <w:rFonts w:ascii="Arial" w:eastAsia="Times New Roman" w:hAnsi="Arial" w:cs="Times New Roman"/>
+          <w:noProof/>
+        </w:rPr>
+        <w:lastRenderedPageBreak/>
+        <w:drawing>
+          <wp:inline distT="0" distB="0" distL="0" distR="0" wp14:anchorId="34C220D7" wp14:editId="7A6241B4">
+            <wp:extent cx="6115685" cy="5502910"/>
+            <wp:effectExtent l="0" t="0" r="0" b="2540"/>
+            <wp:docPr id="1071938257" name="Image 13"/>
+            <wp:cNvGraphicFramePr>
+              <a:graphicFrameLocks xmlns:a="http://schemas.openxmlformats.org/drawingml/2006/main" noChangeAspect="1"/>
+            </wp:cNvGraphicFramePr>
+            <a:graphic xmlns:a="http://schemas.openxmlformats.org/drawingml/2006/main">
+              <a:graphicData uri="http://schemas.openxmlformats.org/drawingml/2006/picture">
+                <pic:pic xmlns:pic="http://schemas.openxmlformats.org/drawingml/2006/picture">
+                  <pic:nvPicPr>
+                    <pic:cNvPr id="0" name="Picture 13"/>
+                    <pic:cNvPicPr>
+                      <a:picLocks noChangeAspect="1" noChangeArrowheads="1"/>
+                    </pic:cNvPicPr>
+                  </pic:nvPicPr>
+                  <pic:blipFill>
+                    <a:blip r:embed="rId30">
+                      <a:extLst>
+                        <a:ext uri="{28A0092B-C50C-407E-A947-70E740481C1C}">
+                          <a14:useLocalDpi xmlns:a14="http://schemas.microsoft.com/office/drawing/2010/main" val="0"/>
+                        </a:ext>
+                      </a:extLst>
+                    </a:blip>
+                    <a:srcRect/>
+                    <a:stretch>
+                      <a:fillRect/>
+                    </a:stretch>
+                  </pic:blipFill>
+                  <pic:spPr bwMode="auto">
+                    <a:xfrm>
+                      <a:off x="0" y="0"/>
+                      <a:ext cx="6115685" cy="5502910"/>
+                    </a:xfrm>
+                    <a:prstGeom prst="rect">
+                      <a:avLst/>
+                    </a:prstGeom>
+                    <a:noFill/>
+                    <a:ln>
+                      <a:noFill/>
+                    </a:ln>
+                  </pic:spPr>
+                </pic:pic>
+              </a:graphicData>
+            </a:graphic>
+          </wp:inline>
+        </w:drawing>
       </w:r>
     </w:p>
     <w:p>
@@ -1338,6 +2497,61 @@
           <w:rFonts w:ascii="Arial" w:eastAsia="Times New Roman" w:hAnsi="Arial" w:cs="Times New Roman"/>
         </w:rPr>
       </w:pPr>
+      <w:r>
+        <w:rPr>
+          <w:rFonts w:ascii="Arial" w:eastAsia="Times New Roman" w:hAnsi="Arial" w:cs="Times New Roman"/>
+          <w:noProof/>
+        </w:rPr>
+        <w:lastRenderedPageBreak/>
+        <w:drawing>
+          <wp:inline distT="0" distB="0" distL="0" distR="0" wp14:anchorId="5986A504" wp14:editId="4A1C6A66">
+            <wp:extent cx="6115685" cy="4269740"/>
+            <wp:effectExtent l="0" t="0" r="0" b="0"/>
+            <wp:docPr id="1850988000" name="Image 14"/>
+            <wp:cNvGraphicFramePr>
+              <a:graphicFrameLocks xmlns:a="http://schemas.openxmlformats.org/drawingml/2006/main" noChangeAspect="1"/>
+            </wp:cNvGraphicFramePr>
+            <a:graphic xmlns:a="http://schemas.openxmlformats.org/drawingml/2006/main">
+              <a:graphicData uri="http://schemas.openxmlformats.org/drawingml/2006/picture">
+                <pic:pic xmlns:pic="http://schemas.openxmlformats.org/drawingml/2006/picture">
+                  <pic:nvPicPr>
+                    <pic:cNvPr id="0" name="Picture 14"/>
+                    <pic:cNvPicPr>
+                      <a:picLocks noChangeAspect="1" noChangeArrowheads="1"/>
+                    </pic:cNvPicPr>
+                  </pic:nvPicPr>
+                  <pic:blipFill>
+                    <a:blip r:embed="rId31">
+                      <a:extLst>
+                        <a:ext uri="{28A0092B-C50C-407E-A947-70E740481C1C}">
+                          <a14:useLocalDpi xmlns:a14="http://schemas.microsoft.com/office/drawing/2010/main" val="0"/>
+                        </a:ext>
+                      </a:extLst>
+                    </a:blip>
+                    <a:srcRect/>
+                    <a:stretch>
+                      <a:fillRect/>
+                    </a:stretch>
+                  </pic:blipFill>
+                  <pic:spPr bwMode="auto">
+                    <a:xfrm>
+                      <a:off x="0" y="0"/>
+                      <a:ext cx="6115685" cy="4269740"/>
+                    </a:xfrm>
+                    <a:prstGeom prst="rect">
+                      <a:avLst/>
+                    </a:prstGeom>
+                    <a:noFill/>
+                    <a:ln>
+                      <a:noFill/>
+                    </a:ln>
+                  </pic:spPr>
+                </pic:pic>
+              </a:graphicData>
+            </a:graphic>
+          </wp:inline>
+        </w:drawing>
+      </w:r>
     </w:p>
     <w:p>
       <w:pPr>
@@ -1349,18 +2563,6 @@
           <w:rFonts w:ascii="Arial" w:eastAsia="Times New Roman" w:hAnsi="Arial" w:cs="Times New Roman"/>
         </w:rPr>
       </w:pPr>
-      <w:r>
-        <w:rPr>
-          <w:rFonts w:ascii="Arial" w:eastAsia="Times New Roman" w:hAnsi="Arial" w:cs="Times New Roman"/>
-        </w:rPr>
-        <w:t xml:space="preserve">- </w:t>
-      </w:r>
-      <w:r>
-        <w:rPr>
-          <w:rFonts w:ascii="Arial" w:eastAsia="Times New Roman" w:hAnsi="Arial" w:cs="Times New Roman"/>
-        </w:rPr>
-        <w:t>Utilisez le module approprié pour déterminer la version de SMB installée sur vos machines.</w:t>
-      </w:r>
     </w:p>
     <w:p>
       <w:pPr>
@@ -1372,6 +2574,39 @@
           <w:rFonts w:ascii="Arial" w:eastAsia="Times New Roman" w:hAnsi="Arial" w:cs="Times New Roman"/>
         </w:rPr>
       </w:pPr>
+      <w:r>
+        <w:rPr>
+          <w:rFonts w:ascii="Arial" w:eastAsia="Times New Roman" w:hAnsi="Arial" w:cs="Times New Roman"/>
+        </w:rPr>
+        <w:t xml:space="preserve">- </w:t>
+      </w:r>
+      <w:r>
+        <w:rPr>
+          <w:rFonts w:ascii="Arial" w:eastAsia="Times New Roman" w:hAnsi="Arial" w:cs="Times New Roman"/>
+        </w:rPr>
+        <w:t>Utilisez le module approprié pour déterminer la version de SMB installée sur vos machines.</w:t>
+      </w:r>
+      <w:r>
+        <w:rPr>
+          <w:rFonts w:ascii="Arial" w:eastAsia="Times New Roman" w:hAnsi="Arial" w:cs="Times New Roman"/>
+        </w:rPr>
+        <w:br/>
+      </w:r>
+      <w:r>
+        <w:rPr>
+          <w:rFonts w:ascii="Arial" w:eastAsia="Times New Roman" w:hAnsi="Arial" w:cs="Times New Roman"/>
+        </w:rPr>
+        <w:br/>
+        <w:t xml:space="preserve">On utilise le module </w:t>
+      </w:r>
+      <w:proofErr w:type="spellStart"/>
+      <w:r>
+        <w:rPr>
+          <w:rFonts w:ascii="Arial" w:eastAsia="Times New Roman" w:hAnsi="Arial" w:cs="Times New Roman"/>
+        </w:rPr>
+        <w:t>smb_version</w:t>
+      </w:r>
+      <w:proofErr w:type="spellEnd"/>
     </w:p>
     <w:p>
       <w:pPr>
@@ -1383,56 +2618,6 @@
           <w:rFonts w:ascii="Arial" w:eastAsia="Times New Roman" w:hAnsi="Arial" w:cs="Times New Roman"/>
         </w:rPr>
       </w:pPr>
-      <w:r>
-        <w:rPr>
-          <w:rFonts w:ascii="Arial" w:eastAsia="Times New Roman" w:hAnsi="Arial" w:cs="Times New Roman"/>
-        </w:rPr>
-        <w:t xml:space="preserve">- </w:t>
-      </w:r>
-      <w:r>
-        <w:rPr>
-          <w:rFonts w:ascii="Arial" w:eastAsia="Times New Roman" w:hAnsi="Arial" w:cs="Times New Roman"/>
-        </w:rPr>
-        <w:t>Microsoft a publié un bulletin de sécurité très critique (MS17-010) concernant une faille de sécurité</w:t>
-      </w:r>
-      <w:r>
-        <w:rPr>
-          <w:rFonts w:ascii="Arial" w:eastAsia="Times New Roman" w:hAnsi="Arial" w:cs="Times New Roman"/>
-        </w:rPr>
-        <w:t xml:space="preserve"> du</w:t>
-      </w:r>
-      <w:r>
-        <w:rPr>
-          <w:rFonts w:ascii="Arial" w:eastAsia="Times New Roman" w:hAnsi="Arial" w:cs="Times New Roman"/>
-        </w:rPr>
-        <w:t xml:space="preserve"> service SMB.</w:t>
-      </w:r>
-      <w:r>
-        <w:rPr>
-          <w:rFonts w:ascii="Arial" w:eastAsia="Times New Roman" w:hAnsi="Arial" w:cs="Times New Roman"/>
-        </w:rPr>
-        <w:t xml:space="preserve"> </w:t>
-      </w:r>
-      <w:r>
-        <w:rPr>
-          <w:rFonts w:ascii="Arial" w:eastAsia="Times New Roman" w:hAnsi="Arial" w:cs="Times New Roman"/>
-        </w:rPr>
-        <w:t xml:space="preserve">Il existe un module </w:t>
-      </w:r>
-      <w:proofErr w:type="spellStart"/>
-      <w:r>
-        <w:rPr>
-          <w:rFonts w:ascii="Arial" w:eastAsia="Times New Roman" w:hAnsi="Arial" w:cs="Times New Roman"/>
-        </w:rPr>
-        <w:t>Metasploit</w:t>
-      </w:r>
-      <w:proofErr w:type="spellEnd"/>
-      <w:r>
-        <w:rPr>
-          <w:rFonts w:ascii="Arial" w:eastAsia="Times New Roman" w:hAnsi="Arial" w:cs="Times New Roman"/>
-        </w:rPr>
-        <w:t xml:space="preserve"> permettant de vérifier si une machine est vulnérable ou non à cette faille. Trouvez le module correspondant, puis scannez vos machines.</w:t>
-      </w:r>
     </w:p>
     <w:p>
       <w:pPr>
@@ -1444,6 +2629,60 @@
           <w:rFonts w:ascii="Arial" w:eastAsia="Times New Roman" w:hAnsi="Arial" w:cs="Times New Roman"/>
         </w:rPr>
       </w:pPr>
+      <w:r>
+        <w:rPr>
+          <w:noProof/>
+          <w14:ligatures w14:val="standardContextual"/>
+        </w:rPr>
+        <w:drawing>
+          <wp:inline distT="0" distB="0" distL="0" distR="0" wp14:anchorId="7609486C" wp14:editId="74A56DCF">
+            <wp:extent cx="6115685" cy="2239645"/>
+            <wp:effectExtent l="0" t="0" r="0" b="8255"/>
+            <wp:docPr id="586808050" name="Image 25"/>
+            <wp:cNvGraphicFramePr>
+              <a:graphicFrameLocks xmlns:a="http://schemas.openxmlformats.org/drawingml/2006/main" noChangeAspect="1"/>
+            </wp:cNvGraphicFramePr>
+            <a:graphic xmlns:a="http://schemas.openxmlformats.org/drawingml/2006/main">
+              <a:graphicData uri="http://schemas.openxmlformats.org/drawingml/2006/picture">
+                <pic:pic xmlns:pic="http://schemas.openxmlformats.org/drawingml/2006/picture">
+                  <pic:nvPicPr>
+                    <pic:cNvPr id="0" name="Picture 25"/>
+                    <pic:cNvPicPr>
+                      <a:picLocks noChangeAspect="1" noChangeArrowheads="1"/>
+                    </pic:cNvPicPr>
+                  </pic:nvPicPr>
+                  <pic:blipFill>
+                    <a:blip r:embed="rId32">
+                      <a:extLst>
+                        <a:ext uri="{28A0092B-C50C-407E-A947-70E740481C1C}">
+                          <a14:useLocalDpi xmlns:a14="http://schemas.microsoft.com/office/drawing/2010/main" val="0"/>
+                        </a:ext>
+                      </a:extLst>
+                    </a:blip>
+                    <a:srcRect/>
+                    <a:stretch>
+                      <a:fillRect/>
+                    </a:stretch>
+                  </pic:blipFill>
+                  <pic:spPr bwMode="auto">
+                    <a:xfrm>
+                      <a:off x="0" y="0"/>
+                      <a:ext cx="6115685" cy="2239645"/>
+                    </a:xfrm>
+                    <a:prstGeom prst="rect">
+                      <a:avLst/>
+                    </a:prstGeom>
+                    <a:noFill/>
+                    <a:ln>
+                      <a:noFill/>
+                    </a:ln>
+                  </pic:spPr>
+                </pic:pic>
+              </a:graphicData>
+            </a:graphic>
+          </wp:inline>
+        </w:drawing>
+      </w:r>
     </w:p>
     <w:p>
       <w:pPr>
@@ -1455,82 +2694,6 @@
           <w:rFonts w:ascii="Arial" w:eastAsia="Times New Roman" w:hAnsi="Arial" w:cs="Times New Roman"/>
         </w:rPr>
       </w:pPr>
-      <w:r>
-        <w:rPr>
-          <w:rFonts w:ascii="Arial" w:eastAsia="Times New Roman" w:hAnsi="Arial" w:cs="Times New Roman"/>
-        </w:rPr>
-        <w:t xml:space="preserve">- </w:t>
-      </w:r>
-      <w:r>
-        <w:rPr>
-          <w:rFonts w:ascii="Arial" w:eastAsia="Times New Roman" w:hAnsi="Arial" w:cs="Times New Roman"/>
-        </w:rPr>
-        <w:t>L</w:t>
-      </w:r>
-      <w:r>
-        <w:rPr>
-          <w:rFonts w:ascii="Arial" w:eastAsia="Times New Roman" w:hAnsi="Arial" w:cs="Times New Roman"/>
-        </w:rPr>
-        <w:t xml:space="preserve">e module </w:t>
-      </w:r>
-      <w:proofErr w:type="spellStart"/>
-      <w:r>
-        <w:rPr>
-          <w:rFonts w:ascii="Arial" w:eastAsia="Times New Roman" w:hAnsi="Arial" w:cs="Times New Roman"/>
-          <w:b/>
-          <w:bCs/>
-        </w:rPr>
-        <w:t>auxiliary</w:t>
-      </w:r>
-      <w:proofErr w:type="spellEnd"/>
-      <w:r>
-        <w:rPr>
-          <w:rFonts w:ascii="Arial" w:eastAsia="Times New Roman" w:hAnsi="Arial" w:cs="Times New Roman"/>
-          <w:b/>
-          <w:bCs/>
-        </w:rPr>
-        <w:t>/scanner/</w:t>
-      </w:r>
-      <w:proofErr w:type="spellStart"/>
-      <w:r>
-        <w:rPr>
-          <w:rFonts w:ascii="Arial" w:eastAsia="Times New Roman" w:hAnsi="Arial" w:cs="Times New Roman"/>
-          <w:b/>
-          <w:bCs/>
-        </w:rPr>
-        <w:t>smb</w:t>
-      </w:r>
-      <w:proofErr w:type="spellEnd"/>
-      <w:r>
-        <w:rPr>
-          <w:rFonts w:ascii="Arial" w:eastAsia="Times New Roman" w:hAnsi="Arial" w:cs="Times New Roman"/>
-          <w:b/>
-          <w:bCs/>
-        </w:rPr>
-        <w:t>/</w:t>
-      </w:r>
-      <w:proofErr w:type="spellStart"/>
-      <w:r>
-        <w:rPr>
-          <w:rFonts w:ascii="Arial" w:eastAsia="Times New Roman" w:hAnsi="Arial" w:cs="Times New Roman"/>
-          <w:b/>
-          <w:bCs/>
-        </w:rPr>
-        <w:t>smb_login</w:t>
-      </w:r>
-      <w:proofErr w:type="spellEnd"/>
-      <w:r>
-        <w:rPr>
-          <w:rFonts w:ascii="Arial" w:eastAsia="Times New Roman" w:hAnsi="Arial" w:cs="Times New Roman"/>
-        </w:rPr>
-        <w:t xml:space="preserve"> permet de trouver le mot de passe d’un utilisateur SMB par force brut.</w:t>
-      </w:r>
-      <w:r>
-        <w:rPr>
-          <w:rFonts w:ascii="Arial" w:eastAsia="Times New Roman" w:hAnsi="Arial" w:cs="Times New Roman"/>
-        </w:rPr>
-        <w:t xml:space="preserve"> Afficher les options du module.</w:t>
-      </w:r>
     </w:p>
     <w:p>
       <w:pPr>
@@ -1542,6 +2705,56 @@
           <w:rFonts w:ascii="Arial" w:eastAsia="Times New Roman" w:hAnsi="Arial" w:cs="Times New Roman"/>
         </w:rPr>
       </w:pPr>
+      <w:r>
+        <w:rPr>
+          <w:rFonts w:ascii="Arial" w:eastAsia="Times New Roman" w:hAnsi="Arial" w:cs="Times New Roman"/>
+        </w:rPr>
+        <w:t xml:space="preserve">- </w:t>
+      </w:r>
+      <w:r>
+        <w:rPr>
+          <w:rFonts w:ascii="Arial" w:eastAsia="Times New Roman" w:hAnsi="Arial" w:cs="Times New Roman"/>
+        </w:rPr>
+        <w:t>Microsoft a publié un bulletin de sécurité très critique (MS17-010) concernant une faille de sécurité</w:t>
+      </w:r>
+      <w:r>
+        <w:rPr>
+          <w:rFonts w:ascii="Arial" w:eastAsia="Times New Roman" w:hAnsi="Arial" w:cs="Times New Roman"/>
+        </w:rPr>
+        <w:t xml:space="preserve"> du</w:t>
+      </w:r>
+      <w:r>
+        <w:rPr>
+          <w:rFonts w:ascii="Arial" w:eastAsia="Times New Roman" w:hAnsi="Arial" w:cs="Times New Roman"/>
+        </w:rPr>
+        <w:t xml:space="preserve"> service SMB.</w:t>
+      </w:r>
+      <w:r>
+        <w:rPr>
+          <w:rFonts w:ascii="Arial" w:eastAsia="Times New Roman" w:hAnsi="Arial" w:cs="Times New Roman"/>
+        </w:rPr>
+        <w:t xml:space="preserve"> </w:t>
+      </w:r>
+      <w:r>
+        <w:rPr>
+          <w:rFonts w:ascii="Arial" w:eastAsia="Times New Roman" w:hAnsi="Arial" w:cs="Times New Roman"/>
+        </w:rPr>
+        <w:t xml:space="preserve">Il existe un module </w:t>
+      </w:r>
+      <w:proofErr w:type="spellStart"/>
+      <w:r>
+        <w:rPr>
+          <w:rFonts w:ascii="Arial" w:eastAsia="Times New Roman" w:hAnsi="Arial" w:cs="Times New Roman"/>
+        </w:rPr>
+        <w:t>Metasploit</w:t>
+      </w:r>
+      <w:proofErr w:type="spellEnd"/>
+      <w:r>
+        <w:rPr>
+          <w:rFonts w:ascii="Arial" w:eastAsia="Times New Roman" w:hAnsi="Arial" w:cs="Times New Roman"/>
+        </w:rPr>
+        <w:t xml:space="preserve"> permettant de vérifier si une machine est vulnérable ou non à cette faille. Trouvez le module correspondant, puis scannez vos machines.</w:t>
+      </w:r>
     </w:p>
     <w:p>
       <w:pPr>
@@ -1556,58 +2769,57 @@
       <w:r>
         <w:rPr>
           <w:rFonts w:ascii="Arial" w:eastAsia="Times New Roman" w:hAnsi="Arial" w:cs="Times New Roman"/>
-        </w:rPr>
-        <w:t xml:space="preserve">- </w:t>
-      </w:r>
-      <w:proofErr w:type="spellStart"/>
-      <w:r>
-        <w:rPr>
-          <w:rFonts w:ascii="Arial" w:eastAsia="Times New Roman" w:hAnsi="Arial" w:cs="Times New Roman"/>
-        </w:rPr>
-        <w:t>CeWL</w:t>
-      </w:r>
-      <w:proofErr w:type="spellEnd"/>
-      <w:r>
-        <w:rPr>
-          <w:rFonts w:ascii="Arial" w:eastAsia="Times New Roman" w:hAnsi="Arial" w:cs="Times New Roman"/>
-        </w:rPr>
-        <w:t xml:space="preserve"> (Custom Word List </w:t>
-      </w:r>
-      <w:proofErr w:type="spellStart"/>
-      <w:r>
-        <w:rPr>
-          <w:rFonts w:ascii="Arial" w:eastAsia="Times New Roman" w:hAnsi="Arial" w:cs="Times New Roman"/>
-        </w:rPr>
-        <w:t>Generator</w:t>
-      </w:r>
-      <w:proofErr w:type="spellEnd"/>
-      <w:r>
-        <w:rPr>
-          <w:rFonts w:ascii="Arial" w:eastAsia="Times New Roman" w:hAnsi="Arial" w:cs="Times New Roman"/>
-        </w:rPr>
-        <w:t>) est une application Ruby qui explore une URL donnée jusqu'à une profondeur spécifiée, puis renvoie une liste de mots pouvant ensuite être utilisée</w:t>
-      </w:r>
-      <w:r>
-        <w:rPr>
-          <w:rFonts w:ascii="Arial" w:eastAsia="Times New Roman" w:hAnsi="Arial" w:cs="Times New Roman"/>
-        </w:rPr>
-        <w:t xml:space="preserve"> pour craquer les mots de passe. Dans un autre terminal créer un dictionnaire de mots de passe à l’aide de la commande </w:t>
-      </w:r>
-      <w:proofErr w:type="spellStart"/>
-      <w:r>
-        <w:rPr>
-          <w:rFonts w:ascii="Arial" w:eastAsia="Times New Roman" w:hAnsi="Arial" w:cs="Times New Roman"/>
-          <w:b/>
-          <w:bCs/>
-        </w:rPr>
-        <w:t>cewl</w:t>
-      </w:r>
-      <w:proofErr w:type="spellEnd"/>
-      <w:r>
-        <w:rPr>
-          <w:rFonts w:ascii="Arial" w:eastAsia="Times New Roman" w:hAnsi="Arial" w:cs="Times New Roman"/>
-        </w:rPr>
-        <w:t xml:space="preserve">   : </w:t>
+          <w:noProof/>
+        </w:rPr>
+        <w:lastRenderedPageBreak/>
+        <w:drawing>
+          <wp:inline distT="0" distB="0" distL="0" distR="0" wp14:anchorId="44187386" wp14:editId="4D303860">
+            <wp:extent cx="5058410" cy="3875405"/>
+            <wp:effectExtent l="0" t="0" r="8890" b="0"/>
+            <wp:docPr id="1527751744" name="Image 24"/>
+            <wp:cNvGraphicFramePr>
+              <a:graphicFrameLocks xmlns:a="http://schemas.openxmlformats.org/drawingml/2006/main" noChangeAspect="1"/>
+            </wp:cNvGraphicFramePr>
+            <a:graphic xmlns:a="http://schemas.openxmlformats.org/drawingml/2006/main">
+              <a:graphicData uri="http://schemas.openxmlformats.org/drawingml/2006/picture">
+                <pic:pic xmlns:pic="http://schemas.openxmlformats.org/drawingml/2006/picture">
+                  <pic:nvPicPr>
+                    <pic:cNvPr id="0" name="Picture 24"/>
+                    <pic:cNvPicPr>
+                      <a:picLocks noChangeAspect="1" noChangeArrowheads="1"/>
+                    </pic:cNvPicPr>
+                  </pic:nvPicPr>
+                  <pic:blipFill>
+                    <a:blip r:embed="rId33">
+                      <a:extLst>
+                        <a:ext uri="{28A0092B-C50C-407E-A947-70E740481C1C}">
+                          <a14:useLocalDpi xmlns:a14="http://schemas.microsoft.com/office/drawing/2010/main" val="0"/>
+                        </a:ext>
+                      </a:extLst>
+                    </a:blip>
+                    <a:srcRect/>
+                    <a:stretch>
+                      <a:fillRect/>
+                    </a:stretch>
+                  </pic:blipFill>
+                  <pic:spPr bwMode="auto">
+                    <a:xfrm>
+                      <a:off x="0" y="0"/>
+                      <a:ext cx="5058410" cy="3875405"/>
+                    </a:xfrm>
+                    <a:prstGeom prst="rect">
+                      <a:avLst/>
+                    </a:prstGeom>
+                    <a:noFill/>
+                    <a:ln>
+                      <a:noFill/>
+                    </a:ln>
+                  </pic:spPr>
+                </pic:pic>
+              </a:graphicData>
+            </a:graphic>
+          </wp:inline>
+        </w:drawing>
       </w:r>
     </w:p>
     <w:p>
@@ -1620,10 +2832,252 @@
           <w:rFonts w:ascii="Arial" w:eastAsia="Times New Roman" w:hAnsi="Arial" w:cs="Times New Roman"/>
         </w:rPr>
       </w:pPr>
-      <w:r>
-        <w:rPr>
-          <w:rFonts w:ascii="Arial" w:eastAsia="Times New Roman" w:hAnsi="Arial" w:cs="Times New Roman"/>
-        </w:rPr>
+    </w:p>
+    <w:p>
+      <w:pPr>
+        <w:tabs>
+          <w:tab w:val="left" w:pos="872"/>
+        </w:tabs>
+        <w:jc w:val="both"/>
+        <w:rPr>
+          <w:rFonts w:ascii="Arial" w:eastAsia="Times New Roman" w:hAnsi="Arial" w:cs="Times New Roman"/>
+        </w:rPr>
+      </w:pPr>
+      <w:r>
+        <w:rPr>
+          <w:rFonts w:ascii="Arial" w:eastAsia="Times New Roman" w:hAnsi="Arial" w:cs="Times New Roman"/>
+        </w:rPr>
+        <w:t xml:space="preserve">- </w:t>
+      </w:r>
+      <w:r>
+        <w:rPr>
+          <w:rFonts w:ascii="Arial" w:eastAsia="Times New Roman" w:hAnsi="Arial" w:cs="Times New Roman"/>
+        </w:rPr>
+        <w:t>L</w:t>
+      </w:r>
+      <w:r>
+        <w:rPr>
+          <w:rFonts w:ascii="Arial" w:eastAsia="Times New Roman" w:hAnsi="Arial" w:cs="Times New Roman"/>
+        </w:rPr>
+        <w:t xml:space="preserve">e module </w:t>
+      </w:r>
+      <w:proofErr w:type="spellStart"/>
+      <w:r>
+        <w:rPr>
+          <w:rFonts w:ascii="Arial" w:eastAsia="Times New Roman" w:hAnsi="Arial" w:cs="Times New Roman"/>
+          <w:b/>
+          <w:bCs/>
+        </w:rPr>
+        <w:t>auxiliary</w:t>
+      </w:r>
+      <w:proofErr w:type="spellEnd"/>
+      <w:r>
+        <w:rPr>
+          <w:rFonts w:ascii="Arial" w:eastAsia="Times New Roman" w:hAnsi="Arial" w:cs="Times New Roman"/>
+          <w:b/>
+          <w:bCs/>
+        </w:rPr>
+        <w:t>/scanner/</w:t>
+      </w:r>
+      <w:proofErr w:type="spellStart"/>
+      <w:r>
+        <w:rPr>
+          <w:rFonts w:ascii="Arial" w:eastAsia="Times New Roman" w:hAnsi="Arial" w:cs="Times New Roman"/>
+          <w:b/>
+          <w:bCs/>
+        </w:rPr>
+        <w:t>smb</w:t>
+      </w:r>
+      <w:proofErr w:type="spellEnd"/>
+      <w:r>
+        <w:rPr>
+          <w:rFonts w:ascii="Arial" w:eastAsia="Times New Roman" w:hAnsi="Arial" w:cs="Times New Roman"/>
+          <w:b/>
+          <w:bCs/>
+        </w:rPr>
+        <w:t>/</w:t>
+      </w:r>
+      <w:proofErr w:type="spellStart"/>
+      <w:r>
+        <w:rPr>
+          <w:rFonts w:ascii="Arial" w:eastAsia="Times New Roman" w:hAnsi="Arial" w:cs="Times New Roman"/>
+          <w:b/>
+          <w:bCs/>
+        </w:rPr>
+        <w:t>smb_login</w:t>
+      </w:r>
+      <w:proofErr w:type="spellEnd"/>
+      <w:r>
+        <w:rPr>
+          <w:rFonts w:ascii="Arial" w:eastAsia="Times New Roman" w:hAnsi="Arial" w:cs="Times New Roman"/>
+        </w:rPr>
+        <w:t xml:space="preserve"> permet de trouver le mot de passe d’un utilisateur SMB par force brut.</w:t>
+      </w:r>
+      <w:r>
+        <w:rPr>
+          <w:rFonts w:ascii="Arial" w:eastAsia="Times New Roman" w:hAnsi="Arial" w:cs="Times New Roman"/>
+        </w:rPr>
+        <w:t xml:space="preserve"> Afficher les options du module.</w:t>
+      </w:r>
+    </w:p>
+    <w:p>
+      <w:pPr>
+        <w:tabs>
+          <w:tab w:val="left" w:pos="872"/>
+        </w:tabs>
+        <w:jc w:val="both"/>
+        <w:rPr>
+          <w:rFonts w:ascii="Arial" w:eastAsia="Times New Roman" w:hAnsi="Arial" w:cs="Times New Roman"/>
+        </w:rPr>
+      </w:pPr>
+    </w:p>
+    <w:p>
+      <w:pPr>
+        <w:tabs>
+          <w:tab w:val="left" w:pos="872"/>
+        </w:tabs>
+        <w:jc w:val="both"/>
+        <w:rPr>
+          <w:rFonts w:ascii="Arial" w:eastAsia="Times New Roman" w:hAnsi="Arial" w:cs="Times New Roman"/>
+        </w:rPr>
+      </w:pPr>
+      <w:r>
+        <w:rPr>
+          <w:rFonts w:ascii="Arial" w:eastAsia="Times New Roman" w:hAnsi="Arial" w:cs="Times New Roman"/>
+          <w:noProof/>
+        </w:rPr>
+        <w:drawing>
+          <wp:inline distT="0" distB="0" distL="0" distR="0" wp14:anchorId="48B90638" wp14:editId="3C08C5C8">
+            <wp:extent cx="6115685" cy="3775075"/>
+            <wp:effectExtent l="0" t="0" r="0" b="0"/>
+            <wp:docPr id="874235204" name="Image 16"/>
+            <wp:cNvGraphicFramePr>
+              <a:graphicFrameLocks xmlns:a="http://schemas.openxmlformats.org/drawingml/2006/main" noChangeAspect="1"/>
+            </wp:cNvGraphicFramePr>
+            <a:graphic xmlns:a="http://schemas.openxmlformats.org/drawingml/2006/main">
+              <a:graphicData uri="http://schemas.openxmlformats.org/drawingml/2006/picture">
+                <pic:pic xmlns:pic="http://schemas.openxmlformats.org/drawingml/2006/picture">
+                  <pic:nvPicPr>
+                    <pic:cNvPr id="0" name="Picture 16"/>
+                    <pic:cNvPicPr>
+                      <a:picLocks noChangeAspect="1" noChangeArrowheads="1"/>
+                    </pic:cNvPicPr>
+                  </pic:nvPicPr>
+                  <pic:blipFill>
+                    <a:blip r:embed="rId34">
+                      <a:extLst>
+                        <a:ext uri="{28A0092B-C50C-407E-A947-70E740481C1C}">
+                          <a14:useLocalDpi xmlns:a14="http://schemas.microsoft.com/office/drawing/2010/main" val="0"/>
+                        </a:ext>
+                      </a:extLst>
+                    </a:blip>
+                    <a:srcRect/>
+                    <a:stretch>
+                      <a:fillRect/>
+                    </a:stretch>
+                  </pic:blipFill>
+                  <pic:spPr bwMode="auto">
+                    <a:xfrm>
+                      <a:off x="0" y="0"/>
+                      <a:ext cx="6115685" cy="3775075"/>
+                    </a:xfrm>
+                    <a:prstGeom prst="rect">
+                      <a:avLst/>
+                    </a:prstGeom>
+                    <a:noFill/>
+                    <a:ln>
+                      <a:noFill/>
+                    </a:ln>
+                  </pic:spPr>
+                </pic:pic>
+              </a:graphicData>
+            </a:graphic>
+          </wp:inline>
+        </w:drawing>
+      </w:r>
+    </w:p>
+    <w:p>
+      <w:pPr>
+        <w:tabs>
+          <w:tab w:val="left" w:pos="872"/>
+        </w:tabs>
+        <w:jc w:val="both"/>
+        <w:rPr>
+          <w:rFonts w:ascii="Arial" w:eastAsia="Times New Roman" w:hAnsi="Arial" w:cs="Times New Roman"/>
+        </w:rPr>
+      </w:pPr>
+      <w:r>
+        <w:rPr>
+          <w:rFonts w:ascii="Arial" w:eastAsia="Times New Roman" w:hAnsi="Arial" w:cs="Times New Roman"/>
+        </w:rPr>
+        <w:t xml:space="preserve">- </w:t>
+      </w:r>
+      <w:proofErr w:type="spellStart"/>
+      <w:r>
+        <w:rPr>
+          <w:rFonts w:ascii="Arial" w:eastAsia="Times New Roman" w:hAnsi="Arial" w:cs="Times New Roman"/>
+        </w:rPr>
+        <w:t>CeWL</w:t>
+      </w:r>
+      <w:proofErr w:type="spellEnd"/>
+      <w:r>
+        <w:rPr>
+          <w:rFonts w:ascii="Arial" w:eastAsia="Times New Roman" w:hAnsi="Arial" w:cs="Times New Roman"/>
+        </w:rPr>
+        <w:t xml:space="preserve"> (Custom Word List </w:t>
+      </w:r>
+      <w:proofErr w:type="spellStart"/>
+      <w:r>
+        <w:rPr>
+          <w:rFonts w:ascii="Arial" w:eastAsia="Times New Roman" w:hAnsi="Arial" w:cs="Times New Roman"/>
+        </w:rPr>
+        <w:t>Generator</w:t>
+      </w:r>
+      <w:proofErr w:type="spellEnd"/>
+      <w:r>
+        <w:rPr>
+          <w:rFonts w:ascii="Arial" w:eastAsia="Times New Roman" w:hAnsi="Arial" w:cs="Times New Roman"/>
+        </w:rPr>
+        <w:t>) est une application Ruby qui explore une URL donnée jusqu'à une profondeur spécifiée, puis renvoie une liste de mots pouvant ensuite être utilisée</w:t>
+      </w:r>
+      <w:r>
+        <w:rPr>
+          <w:rFonts w:ascii="Arial" w:eastAsia="Times New Roman" w:hAnsi="Arial" w:cs="Times New Roman"/>
+        </w:rPr>
+        <w:t xml:space="preserve"> pour craquer les mots de passe. Dans un autre terminal créer un dictionnaire de mots de passe à l’aide de la commande </w:t>
+      </w:r>
+      <w:proofErr w:type="spellStart"/>
+      <w:r>
+        <w:rPr>
+          <w:rFonts w:ascii="Arial" w:eastAsia="Times New Roman" w:hAnsi="Arial" w:cs="Times New Roman"/>
+          <w:b/>
+          <w:bCs/>
+        </w:rPr>
+        <w:t>cewl</w:t>
+      </w:r>
+      <w:proofErr w:type="spellEnd"/>
+      <w:r>
+        <w:rPr>
+          <w:rFonts w:ascii="Arial" w:eastAsia="Times New Roman" w:hAnsi="Arial" w:cs="Times New Roman"/>
+        </w:rPr>
+        <w:t xml:space="preserve">   : </w:t>
+      </w:r>
+    </w:p>
+    <w:p>
+      <w:pPr>
+        <w:tabs>
+          <w:tab w:val="left" w:pos="872"/>
+        </w:tabs>
+        <w:jc w:val="both"/>
+        <w:rPr>
+          <w:rFonts w:ascii="Arial" w:eastAsia="Times New Roman" w:hAnsi="Arial" w:cs="Times New Roman"/>
+        </w:rPr>
+      </w:pPr>
+      <w:r>
+        <w:rPr>
+          <w:rFonts w:ascii="Arial" w:eastAsia="Times New Roman" w:hAnsi="Arial" w:cs="Times New Roman"/>
+        </w:rPr>
+        <w:lastRenderedPageBreak/>
         <w:t xml:space="preserve"> </w:t>
       </w:r>
       <w:r>
@@ -1646,7 +3100,7 @@
                     <pic:cNvPicPr/>
                   </pic:nvPicPr>
                   <pic:blipFill>
-                    <a:blip r:embed="rId15"/>
+                    <a:blip r:embed="rId35"/>
                     <a:stretch>
                       <a:fillRect/>
                     </a:stretch>
@@ -1737,7 +3191,6 @@
         <w:tabs>
           <w:tab w:val="left" w:pos="872"/>
         </w:tabs>
-        <w:jc w:val="both"/>
         <w:rPr>
           <w:rFonts w:ascii="Arial" w:eastAsia="Times New Roman" w:hAnsi="Arial" w:cs="Times New Roman"/>
         </w:rPr>
@@ -1747,6 +3200,110 @@
           <w:rFonts w:ascii="Arial" w:eastAsia="Times New Roman" w:hAnsi="Arial" w:cs="Times New Roman"/>
         </w:rPr>
         <w:t>- Expliquez chaque paramètre de la commande.</w:t>
+      </w:r>
+      <w:r>
+        <w:rPr>
+          <w:rFonts w:ascii="Arial" w:eastAsia="Times New Roman" w:hAnsi="Arial" w:cs="Times New Roman"/>
+        </w:rPr>
+        <w:br/>
+      </w:r>
+      <w:r>
+        <w:rPr>
+          <w:rFonts w:ascii="Arial" w:eastAsia="Times New Roman" w:hAnsi="Arial" w:cs="Times New Roman"/>
+        </w:rPr>
+        <w:br/>
+      </w:r>
+      <w:r>
+        <w:rPr>
+          <w:rFonts w:ascii="Arial" w:eastAsia="Times New Roman" w:hAnsi="Arial" w:cs="Times New Roman"/>
+        </w:rPr>
+        <w:t xml:space="preserve">-d 5 -&gt; </w:t>
+      </w:r>
+      <w:r>
+        <w:rPr>
+          <w:rFonts w:ascii="Arial" w:eastAsia="Times New Roman" w:hAnsi="Arial" w:cs="Times New Roman"/>
+        </w:rPr>
+        <w:t>Définit le niveau de profondeur du "</w:t>
+      </w:r>
+      <w:proofErr w:type="spellStart"/>
+      <w:r>
+        <w:rPr>
+          <w:rFonts w:ascii="Arial" w:eastAsia="Times New Roman" w:hAnsi="Arial" w:cs="Times New Roman"/>
+        </w:rPr>
+        <w:t>crawling</w:t>
+      </w:r>
+      <w:proofErr w:type="spellEnd"/>
+      <w:r>
+        <w:rPr>
+          <w:rFonts w:ascii="Arial" w:eastAsia="Times New Roman" w:hAnsi="Arial" w:cs="Times New Roman"/>
+        </w:rPr>
+        <w:t>".</w:t>
+      </w:r>
+      <w:r>
+        <w:rPr>
+          <w:rFonts w:ascii="Arial" w:eastAsia="Times New Roman" w:hAnsi="Arial" w:cs="Times New Roman"/>
+        </w:rPr>
+        <w:br/>
+      </w:r>
+      <w:r>
+        <w:rPr>
+          <w:rFonts w:ascii="Arial" w:eastAsia="Times New Roman" w:hAnsi="Arial" w:cs="Times New Roman"/>
+        </w:rPr>
+        <w:t>-m 7</w:t>
+      </w:r>
+      <w:r>
+        <w:rPr>
+          <w:rFonts w:ascii="Arial" w:eastAsia="Times New Roman" w:hAnsi="Arial" w:cs="Times New Roman"/>
+        </w:rPr>
+        <w:t xml:space="preserve"> -&gt; </w:t>
+      </w:r>
+      <w:r>
+        <w:rPr>
+          <w:rFonts w:ascii="Arial" w:eastAsia="Times New Roman" w:hAnsi="Arial" w:cs="Times New Roman"/>
+        </w:rPr>
+        <w:t>Filtre les résultats par taille.</w:t>
+      </w:r>
+      <w:r>
+        <w:rPr>
+          <w:rFonts w:ascii="Arial" w:eastAsia="Times New Roman" w:hAnsi="Arial" w:cs="Times New Roman"/>
+        </w:rPr>
+        <w:br/>
+        <w:t xml:space="preserve">-w « chemin » -&gt; </w:t>
+      </w:r>
+      <w:r>
+        <w:rPr>
+          <w:rFonts w:ascii="Arial" w:eastAsia="Times New Roman" w:hAnsi="Arial" w:cs="Times New Roman"/>
+        </w:rPr>
+        <w:t>Indique le chemin du fichier de sortie.</w:t>
+      </w:r>
+      <w:r>
+        <w:rPr>
+          <w:rFonts w:ascii="Arial" w:eastAsia="Times New Roman" w:hAnsi="Arial" w:cs="Times New Roman"/>
+          <w:b/>
+          <w:bCs/>
+        </w:rPr>
+        <w:br/>
+      </w:r>
+      <w:hyperlink r:id="rId36" w:history="1">
+        <w:r>
+          <w:rPr>
+            <w:rStyle w:val="Lienhypertexte"/>
+            <w:rFonts w:ascii="Arial" w:eastAsia="Times New Roman" w:hAnsi="Arial" w:cs="Times New Roman"/>
+          </w:rPr>
+          <w:t>https://github.com/rapid7/metasploitable3</w:t>
+        </w:r>
+      </w:hyperlink>
+      <w:r>
+        <w:rPr>
+          <w:rFonts w:ascii="Arial" w:eastAsia="Times New Roman" w:hAnsi="Arial" w:cs="Times New Roman"/>
+        </w:rPr>
+        <w:t xml:space="preserve"> -&gt; </w:t>
+      </w:r>
+      <w:r>
+        <w:rPr>
+          <w:rFonts w:ascii="Arial" w:eastAsia="Times New Roman" w:hAnsi="Arial" w:cs="Times New Roman"/>
+        </w:rPr>
+        <w:t>va scanner le texte visible sur cette page pour générer la liste.</w:t>
       </w:r>
     </w:p>
     <w:p>
@@ -1791,6 +3348,82 @@
           <w:rFonts w:ascii="Arial" w:eastAsia="Times New Roman" w:hAnsi="Arial" w:cs="Times New Roman"/>
         </w:rPr>
         <w:t xml:space="preserve"> à l’aide du module précédant.</w:t>
+      </w:r>
+    </w:p>
+    <w:p>
+      <w:pPr>
+        <w:tabs>
+          <w:tab w:val="left" w:pos="872"/>
+        </w:tabs>
+        <w:jc w:val="both"/>
+        <w:rPr>
+          <w:rFonts w:ascii="Arial" w:eastAsia="Times New Roman" w:hAnsi="Arial" w:cs="Times New Roman"/>
+        </w:rPr>
+      </w:pPr>
+    </w:p>
+    <w:p>
+      <w:pPr>
+        <w:tabs>
+          <w:tab w:val="left" w:pos="872"/>
+        </w:tabs>
+        <w:jc w:val="both"/>
+        <w:rPr>
+          <w:rFonts w:ascii="Arial" w:eastAsia="Times New Roman" w:hAnsi="Arial" w:cs="Times New Roman"/>
+        </w:rPr>
+      </w:pPr>
+      <w:r>
+        <w:rPr>
+          <w:rFonts w:ascii="Arial" w:eastAsia="Times New Roman" w:hAnsi="Arial" w:cs="Times New Roman"/>
+          <w:noProof/>
+        </w:rPr>
+        <w:drawing>
+          <wp:inline distT="0" distB="0" distL="0" distR="0" wp14:anchorId="009E8F2C" wp14:editId="4E9300E9">
+            <wp:extent cx="5654180" cy="1706058"/>
+            <wp:effectExtent l="0" t="0" r="3810" b="8890"/>
+            <wp:docPr id="244308398" name="Image 17"/>
+            <wp:cNvGraphicFramePr>
+              <a:graphicFrameLocks xmlns:a="http://schemas.openxmlformats.org/drawingml/2006/main" noChangeAspect="1"/>
+            </wp:cNvGraphicFramePr>
+            <a:graphic xmlns:a="http://schemas.openxmlformats.org/drawingml/2006/main">
+              <a:graphicData uri="http://schemas.openxmlformats.org/drawingml/2006/picture">
+                <pic:pic xmlns:pic="http://schemas.openxmlformats.org/drawingml/2006/picture">
+                  <pic:nvPicPr>
+                    <pic:cNvPr id="0" name="Picture 17"/>
+                    <pic:cNvPicPr>
+                      <a:picLocks noChangeAspect="1" noChangeArrowheads="1"/>
+                    </pic:cNvPicPr>
+                  </pic:nvPicPr>
+                  <pic:blipFill>
+                    <a:blip r:embed="rId37">
+                      <a:extLst>
+                        <a:ext uri="{28A0092B-C50C-407E-A947-70E740481C1C}">
+                          <a14:useLocalDpi xmlns:a14="http://schemas.microsoft.com/office/drawing/2010/main" val="0"/>
+                        </a:ext>
+                      </a:extLst>
+                    </a:blip>
+                    <a:srcRect/>
+                    <a:stretch>
+                      <a:fillRect/>
+                    </a:stretch>
+                  </pic:blipFill>
+                  <pic:spPr bwMode="auto">
+                    <a:xfrm>
+                      <a:off x="0" y="0"/>
+                      <a:ext cx="5665252" cy="1709399"/>
+                    </a:xfrm>
+                    <a:prstGeom prst="rect">
+                      <a:avLst/>
+                    </a:prstGeom>
+                    <a:noFill/>
+                    <a:ln>
+                      <a:noFill/>
+                    </a:ln>
+                  </pic:spPr>
+                </pic:pic>
+              </a:graphicData>
+            </a:graphic>
+          </wp:inline>
+        </w:drawing>
       </w:r>
     </w:p>
     <w:p>
@@ -1934,6 +3567,82 @@
     </w:p>
     <w:p>
       <w:pPr>
+        <w:tabs>
+          <w:tab w:val="left" w:pos="872"/>
+        </w:tabs>
+        <w:jc w:val="both"/>
+        <w:rPr>
+          <w:rFonts w:ascii="Arial" w:eastAsia="Times New Roman" w:hAnsi="Arial" w:cs="Times New Roman"/>
+        </w:rPr>
+      </w:pPr>
+    </w:p>
+    <w:p>
+      <w:pPr>
+        <w:tabs>
+          <w:tab w:val="left" w:pos="872"/>
+        </w:tabs>
+        <w:jc w:val="both"/>
+        <w:rPr>
+          <w:rFonts w:ascii="Arial" w:eastAsia="Times New Roman" w:hAnsi="Arial" w:cs="Times New Roman"/>
+        </w:rPr>
+      </w:pPr>
+      <w:r>
+        <w:rPr>
+          <w:rFonts w:ascii="Arial" w:eastAsia="Times New Roman" w:hAnsi="Arial" w:cs="Times New Roman"/>
+          <w:noProof/>
+        </w:rPr>
+        <w:drawing>
+          <wp:inline distT="0" distB="0" distL="0" distR="0" wp14:anchorId="575236CB" wp14:editId="52968B08">
+            <wp:extent cx="6115685" cy="1249680"/>
+            <wp:effectExtent l="0" t="0" r="0" b="7620"/>
+            <wp:docPr id="1864613192" name="Image 18"/>
+            <wp:cNvGraphicFramePr>
+              <a:graphicFrameLocks xmlns:a="http://schemas.openxmlformats.org/drawingml/2006/main" noChangeAspect="1"/>
+            </wp:cNvGraphicFramePr>
+            <a:graphic xmlns:a="http://schemas.openxmlformats.org/drawingml/2006/main">
+              <a:graphicData uri="http://schemas.openxmlformats.org/drawingml/2006/picture">
+                <pic:pic xmlns:pic="http://schemas.openxmlformats.org/drawingml/2006/picture">
+                  <pic:nvPicPr>
+                    <pic:cNvPr id="0" name="Picture 18"/>
+                    <pic:cNvPicPr>
+                      <a:picLocks noChangeAspect="1" noChangeArrowheads="1"/>
+                    </pic:cNvPicPr>
+                  </pic:nvPicPr>
+                  <pic:blipFill>
+                    <a:blip r:embed="rId38">
+                      <a:extLst>
+                        <a:ext uri="{28A0092B-C50C-407E-A947-70E740481C1C}">
+                          <a14:useLocalDpi xmlns:a14="http://schemas.microsoft.com/office/drawing/2010/main" val="0"/>
+                        </a:ext>
+                      </a:extLst>
+                    </a:blip>
+                    <a:srcRect/>
+                    <a:stretch>
+                      <a:fillRect/>
+                    </a:stretch>
+                  </pic:blipFill>
+                  <pic:spPr bwMode="auto">
+                    <a:xfrm>
+                      <a:off x="0" y="0"/>
+                      <a:ext cx="6115685" cy="1249680"/>
+                    </a:xfrm>
+                    <a:prstGeom prst="rect">
+                      <a:avLst/>
+                    </a:prstGeom>
+                    <a:noFill/>
+                    <a:ln>
+                      <a:noFill/>
+                    </a:ln>
+                  </pic:spPr>
+                </pic:pic>
+              </a:graphicData>
+            </a:graphic>
+          </wp:inline>
+        </w:drawing>
+      </w:r>
+    </w:p>
+    <w:p>
+      <w:pPr>
         <w:pStyle w:val="Paragraphedeliste"/>
         <w:tabs>
           <w:tab w:val="left" w:pos="872"/>
@@ -2005,29 +3714,80 @@
     </w:p>
     <w:p>
       <w:pPr>
-        <w:pStyle w:val="Paragraphedeliste"/>
         <w:tabs>
           <w:tab w:val="left" w:pos="872"/>
         </w:tabs>
-        <w:ind w:left="624"/>
-        <w:jc w:val="both"/>
-        <w:rPr>
-          <w:rFonts w:ascii="Arial" w:eastAsia="Times New Roman" w:hAnsi="Arial" w:cs="Times New Roman"/>
-        </w:rPr>
-      </w:pPr>
-    </w:p>
-    <w:p>
-      <w:pPr>
-        <w:pStyle w:val="Paragraphedeliste"/>
+        <w:jc w:val="both"/>
+        <w:rPr>
+          <w:rFonts w:ascii="Arial" w:eastAsia="Times New Roman" w:hAnsi="Arial" w:cs="Times New Roman"/>
+        </w:rPr>
+      </w:pPr>
+    </w:p>
+    <w:p>
+      <w:pPr>
         <w:tabs>
           <w:tab w:val="left" w:pos="872"/>
         </w:tabs>
-        <w:ind w:left="624"/>
-        <w:jc w:val="both"/>
-        <w:rPr>
-          <w:rFonts w:ascii="Arial" w:eastAsia="Times New Roman" w:hAnsi="Arial" w:cs="Times New Roman"/>
-        </w:rPr>
-      </w:pPr>
+        <w:jc w:val="both"/>
+        <w:rPr>
+          <w:rFonts w:ascii="Arial" w:eastAsia="Times New Roman" w:hAnsi="Arial" w:cs="Times New Roman"/>
+        </w:rPr>
+      </w:pPr>
+      <w:r>
+        <w:rPr>
+          <w:rFonts w:ascii="Arial" w:eastAsia="Times New Roman" w:hAnsi="Arial" w:cs="Times New Roman"/>
+          <w:noProof/>
+        </w:rPr>
+        <w:lastRenderedPageBreak/>
+        <w:drawing>
+          <wp:inline distT="0" distB="0" distL="0" distR="0" wp14:anchorId="4FFA2742" wp14:editId="5FF9978E">
+            <wp:extent cx="6123940" cy="1191260"/>
+            <wp:effectExtent l="0" t="0" r="0" b="8890"/>
+            <wp:docPr id="1289565746" name="Image 19"/>
+            <wp:cNvGraphicFramePr>
+              <a:graphicFrameLocks xmlns:a="http://schemas.openxmlformats.org/drawingml/2006/main" noChangeAspect="1"/>
+            </wp:cNvGraphicFramePr>
+            <a:graphic xmlns:a="http://schemas.openxmlformats.org/drawingml/2006/main">
+              <a:graphicData uri="http://schemas.openxmlformats.org/drawingml/2006/picture">
+                <pic:pic xmlns:pic="http://schemas.openxmlformats.org/drawingml/2006/picture">
+                  <pic:nvPicPr>
+                    <pic:cNvPr id="0" name="Picture 19"/>
+                    <pic:cNvPicPr>
+                      <a:picLocks noChangeAspect="1" noChangeArrowheads="1"/>
+                    </pic:cNvPicPr>
+                  </pic:nvPicPr>
+                  <pic:blipFill>
+                    <a:blip r:embed="rId39">
+                      <a:extLst>
+                        <a:ext uri="{28A0092B-C50C-407E-A947-70E740481C1C}">
+                          <a14:useLocalDpi xmlns:a14="http://schemas.microsoft.com/office/drawing/2010/main" val="0"/>
+                        </a:ext>
+                      </a:extLst>
+                    </a:blip>
+                    <a:srcRect/>
+                    <a:stretch>
+                      <a:fillRect/>
+                    </a:stretch>
+                  </pic:blipFill>
+                  <pic:spPr bwMode="auto">
+                    <a:xfrm>
+                      <a:off x="0" y="0"/>
+                      <a:ext cx="6123940" cy="1191260"/>
+                    </a:xfrm>
+                    <a:prstGeom prst="rect">
+                      <a:avLst/>
+                    </a:prstGeom>
+                    <a:noFill/>
+                    <a:ln>
+                      <a:noFill/>
+                    </a:ln>
+                  </pic:spPr>
+                </pic:pic>
+              </a:graphicData>
+            </a:graphic>
+          </wp:inline>
+        </w:drawing>
+      </w:r>
     </w:p>
     <w:p>
       <w:pPr>
@@ -2050,6 +3810,60 @@
           <w:rFonts w:ascii="Arial" w:eastAsia="Times New Roman" w:hAnsi="Arial" w:cs="Times New Roman"/>
         </w:rPr>
       </w:pPr>
+      <w:r>
+        <w:rPr>
+          <w:rFonts w:ascii="Arial" w:eastAsia="Times New Roman" w:hAnsi="Arial" w:cs="Times New Roman"/>
+          <w:noProof/>
+        </w:rPr>
+        <w:drawing>
+          <wp:inline distT="0" distB="0" distL="0" distR="0" wp14:anchorId="2BECC082" wp14:editId="337791E4">
+            <wp:extent cx="6123940" cy="2575560"/>
+            <wp:effectExtent l="0" t="0" r="0" b="0"/>
+            <wp:docPr id="1748452069" name="Image 21"/>
+            <wp:cNvGraphicFramePr>
+              <a:graphicFrameLocks xmlns:a="http://schemas.openxmlformats.org/drawingml/2006/main" noChangeAspect="1"/>
+            </wp:cNvGraphicFramePr>
+            <a:graphic xmlns:a="http://schemas.openxmlformats.org/drawingml/2006/main">
+              <a:graphicData uri="http://schemas.openxmlformats.org/drawingml/2006/picture">
+                <pic:pic xmlns:pic="http://schemas.openxmlformats.org/drawingml/2006/picture">
+                  <pic:nvPicPr>
+                    <pic:cNvPr id="0" name="Picture 21"/>
+                    <pic:cNvPicPr>
+                      <a:picLocks noChangeAspect="1" noChangeArrowheads="1"/>
+                    </pic:cNvPicPr>
+                  </pic:nvPicPr>
+                  <pic:blipFill>
+                    <a:blip r:embed="rId40">
+                      <a:extLst>
+                        <a:ext uri="{28A0092B-C50C-407E-A947-70E740481C1C}">
+                          <a14:useLocalDpi xmlns:a14="http://schemas.microsoft.com/office/drawing/2010/main" val="0"/>
+                        </a:ext>
+                      </a:extLst>
+                    </a:blip>
+                    <a:srcRect/>
+                    <a:stretch>
+                      <a:fillRect/>
+                    </a:stretch>
+                  </pic:blipFill>
+                  <pic:spPr bwMode="auto">
+                    <a:xfrm>
+                      <a:off x="0" y="0"/>
+                      <a:ext cx="6123940" cy="2575560"/>
+                    </a:xfrm>
+                    <a:prstGeom prst="rect">
+                      <a:avLst/>
+                    </a:prstGeom>
+                    <a:noFill/>
+                    <a:ln>
+                      <a:noFill/>
+                    </a:ln>
+                  </pic:spPr>
+                </pic:pic>
+              </a:graphicData>
+            </a:graphic>
+          </wp:inline>
+        </w:drawing>
+      </w:r>
     </w:p>
     <w:p>
       <w:pPr>
@@ -2083,53 +3897,59 @@
           <w:rFonts w:ascii="Arial" w:eastAsia="Times New Roman" w:hAnsi="Arial" w:cs="Times New Roman"/>
         </w:rPr>
       </w:pPr>
+      <w:r>
+        <w:rPr>
+          <w:rFonts w:ascii="Arial" w:eastAsia="Times New Roman" w:hAnsi="Arial" w:cs="Times New Roman"/>
+          <w:b/>
+          <w:bCs/>
+        </w:rPr>
+        <w:t xml:space="preserve">10) </w:t>
+      </w:r>
+      <w:r>
+        <w:rPr>
+          <w:rFonts w:ascii="Arial" w:eastAsia="Times New Roman" w:hAnsi="Arial" w:cs="Times New Roman"/>
+        </w:rPr>
+        <w:t>Listez les versions MySQL et FTP</w:t>
+      </w:r>
+      <w:r>
+        <w:rPr>
+          <w:rFonts w:ascii="Arial" w:eastAsia="Times New Roman" w:hAnsi="Arial" w:cs="Times New Roman"/>
+        </w:rPr>
+        <w:t xml:space="preserve"> </w:t>
+      </w:r>
+      <w:r>
+        <w:rPr>
+          <w:rFonts w:ascii="Arial" w:eastAsia="Times New Roman" w:hAnsi="Arial" w:cs="Times New Roman"/>
+        </w:rPr>
+        <w:t>installées sur les serveurs.</w:t>
+      </w:r>
     </w:p>
     <w:p>
       <w:pPr>
         <w:tabs>
           <w:tab w:val="left" w:pos="872"/>
         </w:tabs>
-        <w:jc w:val="both"/>
-        <w:rPr>
-          <w:rFonts w:ascii="Arial" w:eastAsia="Times New Roman" w:hAnsi="Arial" w:cs="Times New Roman"/>
-        </w:rPr>
-      </w:pPr>
-      <w:r>
-        <w:rPr>
-          <w:rFonts w:ascii="Arial" w:eastAsia="Times New Roman" w:hAnsi="Arial" w:cs="Times New Roman"/>
-          <w:b/>
-          <w:bCs/>
-        </w:rPr>
-        <w:t xml:space="preserve">10) </w:t>
-      </w:r>
-      <w:r>
-        <w:rPr>
-          <w:rFonts w:ascii="Arial" w:eastAsia="Times New Roman" w:hAnsi="Arial" w:cs="Times New Roman"/>
-        </w:rPr>
-        <w:t>Listez les versions MySQL et FTP</w:t>
-      </w:r>
-      <w:r>
-        <w:rPr>
-          <w:rFonts w:ascii="Arial" w:eastAsia="Times New Roman" w:hAnsi="Arial" w:cs="Times New Roman"/>
-        </w:rPr>
-        <w:t xml:space="preserve"> </w:t>
-      </w:r>
-      <w:r>
-        <w:rPr>
-          <w:rFonts w:ascii="Arial" w:eastAsia="Times New Roman" w:hAnsi="Arial" w:cs="Times New Roman"/>
-        </w:rPr>
-        <w:t>installées sur les serveurs.</w:t>
-      </w:r>
+        <w:rPr>
+          <w:rFonts w:ascii="Arial" w:eastAsia="Times New Roman" w:hAnsi="Arial" w:cs="Times New Roman"/>
+        </w:rPr>
+      </w:pPr>
     </w:p>
     <w:p>
       <w:pPr>
         <w:tabs>
           <w:tab w:val="left" w:pos="872"/>
         </w:tabs>
-        <w:rPr>
-          <w:rFonts w:ascii="Arial" w:eastAsia="Times New Roman" w:hAnsi="Arial" w:cs="Times New Roman"/>
-        </w:rPr>
-      </w:pPr>
+        <w:jc w:val="both"/>
+        <w:rPr>
+          <w:rFonts w:ascii="Arial" w:eastAsia="Times New Roman" w:hAnsi="Arial" w:cs="Times New Roman"/>
+        </w:rPr>
+      </w:pPr>
+      <w:r>
+        <w:rPr>
+          <w:rFonts w:ascii="Arial" w:eastAsia="Times New Roman" w:hAnsi="Arial" w:cs="Times New Roman"/>
+        </w:rPr>
+        <w:t>- Il existe sur Internet des fichiers listant les noms d'utilisateur et les mots de passe par défaut pour différents services. Ci-dessous, un fichier pour le service FTP :</w:t>
+      </w:r>
     </w:p>
     <w:p>
       <w:pPr>
@@ -2141,12 +3961,6 @@
           <w:rFonts w:ascii="Arial" w:eastAsia="Times New Roman" w:hAnsi="Arial" w:cs="Times New Roman"/>
         </w:rPr>
       </w:pPr>
-      <w:r>
-        <w:rPr>
-          <w:rFonts w:ascii="Arial" w:eastAsia="Times New Roman" w:hAnsi="Arial" w:cs="Times New Roman"/>
-        </w:rPr>
-        <w:t>- Il existe sur Internet des fichiers listant les noms d'utilisateur et les mots de passe par défaut pour différents services. Ci-dessous, un fichier pour le service FTP :</w:t>
-      </w:r>
     </w:p>
     <w:p>
       <w:pPr>
@@ -2158,18 +3972,7 @@
           <w:rFonts w:ascii="Arial" w:eastAsia="Times New Roman" w:hAnsi="Arial" w:cs="Times New Roman"/>
         </w:rPr>
       </w:pPr>
-    </w:p>
-    <w:p>
-      <w:pPr>
-        <w:tabs>
-          <w:tab w:val="left" w:pos="872"/>
-        </w:tabs>
-        <w:jc w:val="both"/>
-        <w:rPr>
-          <w:rFonts w:ascii="Arial" w:eastAsia="Times New Roman" w:hAnsi="Arial" w:cs="Times New Roman"/>
-        </w:rPr>
-      </w:pPr>
-      <w:hyperlink r:id="rId16" w:history="1">
+      <w:hyperlink r:id="rId41" w:history="1">
         <w:r>
           <w:rPr>
             <w:rStyle w:val="Lienhypertexte"/>
@@ -2661,7 +4464,7 @@
     </w:p>
     <w:p/>
     <w:sectPr>
-      <w:footerReference w:type="default" r:id="rId17"/>
+      <w:footerReference w:type="default" r:id="rId42"/>
       <w:pgSz w:w="11906" w:h="16838"/>
       <w:pgMar w:top="1134" w:right="1134" w:bottom="1134" w:left="1134" w:header="0" w:footer="0" w:gutter="0"/>
       <w:cols w:space="720"/>
@@ -3484,7 +5287,6 @@
   <w:style w:type="character" w:default="1" w:styleId="Policepardfaut">
     <w:name w:val="Default Paragraph Font"/>
     <w:uiPriority w:val="1"/>
-    <w:semiHidden/>
     <w:unhideWhenUsed/>
   </w:style>
   <w:style w:type="table" w:default="1" w:styleId="TableauNormal">
@@ -3840,6 +5642,18 @@
       <w:u w:val="single"/>
     </w:rPr>
   </w:style>
+  <w:style w:type="character" w:styleId="Mentionnonrsolue">
+    <w:name w:val="Unresolved Mention"/>
+    <w:basedOn w:val="Policepardfaut"/>
+    <w:uiPriority w:val="99"/>
+    <w:semiHidden/>
+    <w:unhideWhenUsed/>
+    <w:rsid w:val="000A3EFD"/>
+    <w:rPr>
+      <w:color w:val="605E5C"/>
+      <w:shd w:val="clear" w:color="auto" w:fill="E1DFDD"/>
+    </w:rPr>
+  </w:style>
 </w:styles>
 </file>
 
@@ -4139,6 +5953,21 @@
 </file>
 
 <file path=customXml/item1.xml><?xml version="1.0" encoding="utf-8"?>
+<p:properties xmlns:p="http://schemas.microsoft.com/office/2006/metadata/properties" xmlns:xsi="http://www.w3.org/2001/XMLSchema-instance" xmlns:pc="http://schemas.microsoft.com/office/infopath/2007/PartnerControls">
+  <documentManagement/>
+</p:properties>
+</file>
+
+<file path=customXml/item2.xml><?xml version="1.0" encoding="utf-8"?>
+<?mso-contentType ?>
+<FormTemplates xmlns="http://schemas.microsoft.com/sharepoint/v3/contenttype/forms">
+  <Display>DocumentLibraryForm</Display>
+  <Edit>DocumentLibraryForm</Edit>
+  <New>DocumentLibraryForm</New>
+</FormTemplates>
+</file>
+
+<file path=customXml/item3.xml><?xml version="1.0" encoding="utf-8"?>
 <ct:contentTypeSchema xmlns:ct="http://schemas.microsoft.com/office/2006/metadata/contentType" xmlns:ma="http://schemas.microsoft.com/office/2006/metadata/properties/metaAttributes" ct:_="" ma:_="" ma:contentTypeName="Document" ma:contentTypeID="0x0101001558AE1F1B4EAE41AA5D45FA89F23B30" ma:contentTypeVersion="3" ma:contentTypeDescription="Crée un document." ma:contentTypeScope="" ma:versionID="a379c1537fea4a72f083362478bab7e8">
   <xsd:schema xmlns:xsd="http://www.w3.org/2001/XMLSchema" xmlns:xs="http://www.w3.org/2001/XMLSchema" xmlns:p="http://schemas.microsoft.com/office/2006/metadata/properties" xmlns:ns2="fb67cf06-de83-4dde-bdc8-c9d2555ecf99" targetNamespace="http://schemas.microsoft.com/office/2006/metadata/properties" ma:root="true" ma:fieldsID="21debfbf9af399f833b5ed4c01ec953c" ns2:_="">
     <xsd:import namespace="fb67cf06-de83-4dde-bdc8-c9d2555ecf99"/>
@@ -4276,29 +6105,37 @@
 </ct:contentTypeSchema>
 </file>
 
-<file path=customXml/item2.xml><?xml version="1.0" encoding="utf-8"?>
-<?mso-contentType ?>
-<FormTemplates xmlns="http://schemas.microsoft.com/sharepoint/v3/contenttype/forms">
-  <Display>DocumentLibraryForm</Display>
-  <Edit>DocumentLibraryForm</Edit>
-  <New>DocumentLibraryForm</New>
-</FormTemplates>
-</file>
-
-<file path=customXml/item3.xml><?xml version="1.0" encoding="utf-8"?>
-<p:properties xmlns:p="http://schemas.microsoft.com/office/2006/metadata/properties" xmlns:xsi="http://www.w3.org/2001/XMLSchema-instance" xmlns:pc="http://schemas.microsoft.com/office/infopath/2007/PartnerControls">
-  <documentManagement/>
-</p:properties>
-</file>
-
 <file path=customXml/itemProps1.xml><?xml version="1.0" encoding="utf-8"?>
-<ds:datastoreItem xmlns:ds="http://schemas.openxmlformats.org/officeDocument/2006/customXml" ds:itemID="{8C8DB841-FE19-465F-A916-57B71B774261}"/>
+<ds:datastoreItem xmlns:ds="http://schemas.openxmlformats.org/officeDocument/2006/customXml" ds:itemID="{55C50C8B-6DF0-4C0E-B376-B520232339E8}">
+  <ds:schemaRefs>
+    <ds:schemaRef ds:uri="http://schemas.microsoft.com/office/2006/metadata/properties"/>
+    <ds:schemaRef ds:uri="http://schemas.microsoft.com/office/infopath/2007/PartnerControls"/>
+  </ds:schemaRefs>
+</ds:datastoreItem>
 </file>
 
 <file path=customXml/itemProps2.xml><?xml version="1.0" encoding="utf-8"?>
-<ds:datastoreItem xmlns:ds="http://schemas.openxmlformats.org/officeDocument/2006/customXml" ds:itemID="{B88D638E-306B-4997-979A-DF5DFB651F42}"/>
+<ds:datastoreItem xmlns:ds="http://schemas.openxmlformats.org/officeDocument/2006/customXml" ds:itemID="{B88D638E-306B-4997-979A-DF5DFB651F42}">
+  <ds:schemaRefs>
+    <ds:schemaRef ds:uri="http://schemas.microsoft.com/sharepoint/v3/contenttype/forms"/>
+  </ds:schemaRefs>
+</ds:datastoreItem>
 </file>
 
 <file path=customXml/itemProps3.xml><?xml version="1.0" encoding="utf-8"?>
-<ds:datastoreItem xmlns:ds="http://schemas.openxmlformats.org/officeDocument/2006/customXml" ds:itemID="{55C50C8B-6DF0-4C0E-B376-B520232339E8}"/>
+<ds:datastoreItem xmlns:ds="http://schemas.openxmlformats.org/officeDocument/2006/customXml" ds:itemID="{8C8DB841-FE19-465F-A916-57B71B774261}">
+  <ds:schemaRefs>
+    <ds:schemaRef ds:uri="http://schemas.microsoft.com/office/2006/metadata/contentType"/>
+    <ds:schemaRef ds:uri="http://schemas.microsoft.com/office/2006/metadata/properties/metaAttributes"/>
+    <ds:schemaRef ds:uri="http://www.w3.org/2001/XMLSchema"/>
+    <ds:schemaRef ds:uri="http://schemas.microsoft.com/office/2006/metadata/properties"/>
+    <ds:schemaRef ds:uri="fb67cf06-de83-4dde-bdc8-c9d2555ecf99"/>
+    <ds:schemaRef ds:uri="http://schemas.microsoft.com/office/2006/documentManagement/types"/>
+    <ds:schemaRef ds:uri="http://schemas.microsoft.com/office/infopath/2007/PartnerControls"/>
+    <ds:schemaRef ds:uri="http://schemas.openxmlformats.org/package/2006/metadata/core-properties"/>
+    <ds:schemaRef ds:uri="http://purl.org/dc/elements/1.1/"/>
+    <ds:schemaRef ds:uri="http://purl.org/dc/terms/"/>
+    <ds:schemaRef ds:uri="http://schemas.microsoft.com/internal/obd"/>
+  </ds:schemaRefs>
+</ds:datastoreItem>
 </file>
</xml_diff>